<commit_message>
GroundRiskI,itial iGRC update for only one file in SORA Method
</commit_message>
<xml_diff>
--- a/src/ressources/Modele_SORA.docx
+++ b/src/ressources/Modele_SORA.docx
@@ -884,7 +884,39 @@
           <w:rFonts w:asciiTheme="majorHAnsi" w:hAnsiTheme="majorHAnsi" w:cstheme="majorHAnsi"/>
           <w:lang w:val="fr-FR"/>
         </w:rPr>
-        <w:t xml:space="preserve"> (Specific Operations Risk Assessment)</w:t>
+        <w:t xml:space="preserve"> (</w:t>
+      </w:r>
+      <w:proofErr w:type="spellStart"/>
+      <w:r>
+        <w:rPr>
+          <w:rFonts w:asciiTheme="majorHAnsi" w:hAnsiTheme="majorHAnsi" w:cstheme="majorHAnsi"/>
+          <w:lang w:val="fr-FR"/>
+        </w:rPr>
+        <w:t>Specific</w:t>
+      </w:r>
+      <w:proofErr w:type="spellEnd"/>
+      <w:r>
+        <w:rPr>
+          <w:rFonts w:asciiTheme="majorHAnsi" w:hAnsiTheme="majorHAnsi" w:cstheme="majorHAnsi"/>
+          <w:lang w:val="fr-FR"/>
+        </w:rPr>
+        <w:t xml:space="preserve"> Operations Risk </w:t>
+      </w:r>
+      <w:proofErr w:type="spellStart"/>
+      <w:r>
+        <w:rPr>
+          <w:rFonts w:asciiTheme="majorHAnsi" w:hAnsiTheme="majorHAnsi" w:cstheme="majorHAnsi"/>
+          <w:lang w:val="fr-FR"/>
+        </w:rPr>
+        <w:t>Assessment</w:t>
+      </w:r>
+      <w:proofErr w:type="spellEnd"/>
+      <w:r>
+        <w:rPr>
+          <w:rFonts w:asciiTheme="majorHAnsi" w:hAnsiTheme="majorHAnsi" w:cstheme="majorHAnsi"/>
+          <w:lang w:val="fr-FR"/>
+        </w:rPr>
+        <w:t>)</w:t>
       </w:r>
       <w:r>
         <w:rPr>
@@ -1223,6 +1255,7 @@
               </w:rPr>
               <w:t>{</w:t>
             </w:r>
+            <w:proofErr w:type="spellStart"/>
             <w:r>
               <w:rPr>
                 <w:rFonts w:asciiTheme="majorHAnsi" w:eastAsia="Times New Roman" w:hAnsiTheme="majorHAnsi" w:cstheme="majorHAnsi"/>
@@ -1233,6 +1266,7 @@
               </w:rPr>
               <w:t>OperationalAuthorisationNumber</w:t>
             </w:r>
+            <w:proofErr w:type="spellEnd"/>
             <w:r>
               <w:rPr>
                 <w:rFonts w:asciiTheme="majorHAnsi" w:eastAsia="Times New Roman" w:hAnsiTheme="majorHAnsi" w:cstheme="majorHAnsi"/>
@@ -1285,7 +1319,73 @@
                 <w:color w:val="FFFFFF"/>
                 <w:lang w:val="fr-FR" w:eastAsia="fr-FR"/>
               </w:rPr>
-              <w:t xml:space="preserve">Test Centre - Specific Operation Category </w:t>
+              <w:t xml:space="preserve">Test Centre - </w:t>
+            </w:r>
+            <w:proofErr w:type="spellStart"/>
+            <w:r>
+              <w:rPr>
+                <w:rFonts w:asciiTheme="majorHAnsi" w:eastAsia="Times New Roman" w:hAnsiTheme="majorHAnsi" w:cstheme="majorHAnsi"/>
+                <w:b/>
+                <w:bCs/>
+                <w:color w:val="FFFFFF"/>
+                <w:lang w:val="fr-FR" w:eastAsia="fr-FR"/>
+              </w:rPr>
+              <w:t>Specific</w:t>
+            </w:r>
+            <w:proofErr w:type="spellEnd"/>
+            <w:r>
+              <w:rPr>
+                <w:rFonts w:asciiTheme="majorHAnsi" w:eastAsia="Times New Roman" w:hAnsiTheme="majorHAnsi" w:cstheme="majorHAnsi"/>
+                <w:b/>
+                <w:bCs/>
+                <w:color w:val="FFFFFF"/>
+                <w:lang w:val="fr-FR" w:eastAsia="fr-FR"/>
+              </w:rPr>
+              <w:t xml:space="preserve"> </w:t>
+            </w:r>
+            <w:proofErr w:type="spellStart"/>
+            <w:r>
+              <w:rPr>
+                <w:rFonts w:asciiTheme="majorHAnsi" w:eastAsia="Times New Roman" w:hAnsiTheme="majorHAnsi" w:cstheme="majorHAnsi"/>
+                <w:b/>
+                <w:bCs/>
+                <w:color w:val="FFFFFF"/>
+                <w:lang w:val="fr-FR" w:eastAsia="fr-FR"/>
+              </w:rPr>
+              <w:t>Operation</w:t>
+            </w:r>
+            <w:proofErr w:type="spellEnd"/>
+            <w:r>
+              <w:rPr>
+                <w:rFonts w:asciiTheme="majorHAnsi" w:eastAsia="Times New Roman" w:hAnsiTheme="majorHAnsi" w:cstheme="majorHAnsi"/>
+                <w:b/>
+                <w:bCs/>
+                <w:color w:val="FFFFFF"/>
+                <w:lang w:val="fr-FR" w:eastAsia="fr-FR"/>
+              </w:rPr>
+              <w:t xml:space="preserve"> </w:t>
+            </w:r>
+            <w:proofErr w:type="spellStart"/>
+            <w:r>
+              <w:rPr>
+                <w:rFonts w:asciiTheme="majorHAnsi" w:eastAsia="Times New Roman" w:hAnsiTheme="majorHAnsi" w:cstheme="majorHAnsi"/>
+                <w:b/>
+                <w:bCs/>
+                <w:color w:val="FFFFFF"/>
+                <w:lang w:val="fr-FR" w:eastAsia="fr-FR"/>
+              </w:rPr>
+              <w:t>Category</w:t>
+            </w:r>
+            <w:proofErr w:type="spellEnd"/>
+            <w:r>
+              <w:rPr>
+                <w:rFonts w:asciiTheme="majorHAnsi" w:eastAsia="Times New Roman" w:hAnsiTheme="majorHAnsi" w:cstheme="majorHAnsi"/>
+                <w:b/>
+                <w:bCs/>
+                <w:color w:val="FFFFFF"/>
+                <w:lang w:val="fr-FR" w:eastAsia="fr-FR"/>
+              </w:rPr>
+              <w:t xml:space="preserve"> </w:t>
             </w:r>
           </w:p>
         </w:tc>
@@ -1466,6 +1566,7 @@
                 <w:lang w:val="fr-FR" w:eastAsia="fr-FR"/>
               </w:rPr>
             </w:pPr>
+            <w:proofErr w:type="gramStart"/>
             <w:r>
               <w:rPr>
                 <w:rFonts w:asciiTheme="majorHAnsi" w:eastAsia="Times New Roman" w:hAnsiTheme="majorHAnsi" w:cstheme="majorHAnsi"/>
@@ -1474,6 +1575,7 @@
               </w:rPr>
               <w:t>v</w:t>
             </w:r>
+            <w:proofErr w:type="gramEnd"/>
             <w:r>
               <w:rPr>
                 <w:rFonts w:asciiTheme="majorHAnsi" w:eastAsia="Times New Roman" w:hAnsiTheme="majorHAnsi" w:cstheme="majorHAnsi"/>
@@ -1507,6 +1609,7 @@
                 <w:lang w:val="fr-FR" w:eastAsia="fr-FR"/>
               </w:rPr>
             </w:pPr>
+            <w:proofErr w:type="spellStart"/>
             <w:r>
               <w:rPr>
                 <w:rFonts w:asciiTheme="majorHAnsi" w:eastAsia="Times New Roman" w:hAnsiTheme="majorHAnsi" w:cstheme="majorHAnsi"/>
@@ -1515,6 +1618,7 @@
               </w:rPr>
               <w:t>Creation</w:t>
             </w:r>
+            <w:proofErr w:type="spellEnd"/>
           </w:p>
         </w:tc>
       </w:tr>
@@ -1578,14 +1682,26 @@
                 <w:lang w:val="fr-FR" w:eastAsia="fr-FR"/>
               </w:rPr>
             </w:pPr>
+            <w:proofErr w:type="spellStart"/>
+            <w:proofErr w:type="gramStart"/>
             <w:r>
               <w:rPr>
                 <w:rFonts w:asciiTheme="majorHAnsi" w:eastAsia="Times New Roman" w:hAnsiTheme="majorHAnsi" w:cstheme="majorHAnsi"/>
                 <w:color w:val="000000"/>
                 <w:lang w:val="fr-FR" w:eastAsia="fr-FR"/>
               </w:rPr>
-              <w:t>vX.X</w:t>
+              <w:t>vX</w:t>
             </w:r>
+            <w:proofErr w:type="gramEnd"/>
+            <w:r>
+              <w:rPr>
+                <w:rFonts w:asciiTheme="majorHAnsi" w:eastAsia="Times New Roman" w:hAnsiTheme="majorHAnsi" w:cstheme="majorHAnsi"/>
+                <w:color w:val="000000"/>
+                <w:lang w:val="fr-FR" w:eastAsia="fr-FR"/>
+              </w:rPr>
+              <w:t>.X</w:t>
+            </w:r>
+            <w:proofErr w:type="spellEnd"/>
           </w:p>
         </w:tc>
         <w:tc>
@@ -1682,14 +1798,26 @@
                 <w:lang w:val="fr-FR" w:eastAsia="fr-FR"/>
               </w:rPr>
             </w:pPr>
+            <w:proofErr w:type="spellStart"/>
+            <w:proofErr w:type="gramStart"/>
             <w:r>
               <w:rPr>
                 <w:rFonts w:asciiTheme="majorHAnsi" w:eastAsia="Times New Roman" w:hAnsiTheme="majorHAnsi" w:cstheme="majorHAnsi"/>
                 <w:color w:val="000000"/>
                 <w:lang w:val="fr-FR" w:eastAsia="fr-FR"/>
               </w:rPr>
-              <w:t>vX.X</w:t>
+              <w:t>vX</w:t>
             </w:r>
+            <w:proofErr w:type="gramEnd"/>
+            <w:r>
+              <w:rPr>
+                <w:rFonts w:asciiTheme="majorHAnsi" w:eastAsia="Times New Roman" w:hAnsiTheme="majorHAnsi" w:cstheme="majorHAnsi"/>
+                <w:color w:val="000000"/>
+                <w:lang w:val="fr-FR" w:eastAsia="fr-FR"/>
+              </w:rPr>
+              <w:t>.X</w:t>
+            </w:r>
+            <w:proofErr w:type="spellEnd"/>
           </w:p>
         </w:tc>
         <w:tc>
@@ -1786,14 +1914,26 @@
                 <w:lang w:val="fr-FR" w:eastAsia="fr-FR"/>
               </w:rPr>
             </w:pPr>
+            <w:proofErr w:type="spellStart"/>
+            <w:proofErr w:type="gramStart"/>
             <w:r>
               <w:rPr>
                 <w:rFonts w:asciiTheme="majorHAnsi" w:eastAsia="Times New Roman" w:hAnsiTheme="majorHAnsi" w:cstheme="majorHAnsi"/>
                 <w:color w:val="000000"/>
                 <w:lang w:val="fr-FR" w:eastAsia="fr-FR"/>
               </w:rPr>
-              <w:t>vX.X</w:t>
+              <w:t>vX</w:t>
             </w:r>
+            <w:proofErr w:type="gramEnd"/>
+            <w:r>
+              <w:rPr>
+                <w:rFonts w:asciiTheme="majorHAnsi" w:eastAsia="Times New Roman" w:hAnsiTheme="majorHAnsi" w:cstheme="majorHAnsi"/>
+                <w:color w:val="000000"/>
+                <w:lang w:val="fr-FR" w:eastAsia="fr-FR"/>
+              </w:rPr>
+              <w:t>.X</w:t>
+            </w:r>
+            <w:proofErr w:type="spellEnd"/>
           </w:p>
         </w:tc>
         <w:tc>
@@ -1947,6 +2087,8 @@
               </w:rPr>
               <w:t>{</w:t>
             </w:r>
+            <w:proofErr w:type="spellStart"/>
+            <w:proofErr w:type="gramStart"/>
             <w:r>
               <w:rPr>
                 <w:rFonts w:asciiTheme="majorHAnsi" w:hAnsiTheme="majorHAnsi" w:cstheme="majorHAnsi"/>
@@ -1954,6 +2096,7 @@
               </w:rPr>
               <w:t>submission</w:t>
             </w:r>
+            <w:proofErr w:type="gramEnd"/>
             <w:r>
               <w:rPr>
                 <w:rFonts w:asciiTheme="majorHAnsi" w:hAnsiTheme="majorHAnsi" w:cstheme="majorHAnsi"/>
@@ -1968,6 +2111,7 @@
               </w:rPr>
               <w:t>date</w:t>
             </w:r>
+            <w:proofErr w:type="spellEnd"/>
             <w:r>
               <w:rPr>
                 <w:rFonts w:asciiTheme="majorHAnsi" w:hAnsiTheme="majorHAnsi" w:cstheme="majorHAnsi"/>
@@ -1999,14 +2143,26 @@
                 <w:lang w:val="fr-FR" w:eastAsia="fr-FR"/>
               </w:rPr>
             </w:pPr>
+            <w:proofErr w:type="spellStart"/>
+            <w:proofErr w:type="gramStart"/>
             <w:r>
               <w:rPr>
                 <w:rFonts w:asciiTheme="majorHAnsi" w:eastAsia="Times New Roman" w:hAnsiTheme="majorHAnsi" w:cstheme="majorHAnsi"/>
                 <w:color w:val="000000"/>
                 <w:lang w:val="fr-FR" w:eastAsia="fr-FR"/>
               </w:rPr>
-              <w:t>vX.X</w:t>
+              <w:t>vX</w:t>
             </w:r>
+            <w:proofErr w:type="gramEnd"/>
+            <w:r>
+              <w:rPr>
+                <w:rFonts w:asciiTheme="majorHAnsi" w:eastAsia="Times New Roman" w:hAnsiTheme="majorHAnsi" w:cstheme="majorHAnsi"/>
+                <w:color w:val="000000"/>
+                <w:lang w:val="fr-FR" w:eastAsia="fr-FR"/>
+              </w:rPr>
+              <w:t>.X</w:t>
+            </w:r>
+            <w:proofErr w:type="spellEnd"/>
           </w:p>
         </w:tc>
         <w:tc>
@@ -2443,6 +2599,7 @@
         </w:rPr>
         <w:t>{</w:t>
       </w:r>
+      <w:proofErr w:type="spellStart"/>
       <w:r>
         <w:rPr>
           <w:rFonts w:asciiTheme="majorHAnsi" w:hAnsiTheme="majorHAnsi" w:cstheme="majorHAnsi"/>
@@ -2464,6 +2621,7 @@
         </w:rPr>
         <w:t>name</w:t>
       </w:r>
+      <w:proofErr w:type="spellEnd"/>
       <w:r>
         <w:rPr>
           <w:rFonts w:asciiTheme="majorHAnsi" w:hAnsiTheme="majorHAnsi" w:cstheme="majorHAnsi"/>
@@ -2499,6 +2657,7 @@
         </w:rPr>
         <w:t>{</w:t>
       </w:r>
+      <w:proofErr w:type="spellStart"/>
       <w:r>
         <w:rPr>
           <w:rFonts w:asciiTheme="majorHAnsi" w:hAnsiTheme="majorHAnsi" w:cstheme="majorHAnsi"/>
@@ -2506,6 +2665,7 @@
         </w:rPr>
         <w:t>AE_Number</w:t>
       </w:r>
+      <w:proofErr w:type="spellEnd"/>
       <w:r>
         <w:rPr>
           <w:rFonts w:asciiTheme="majorHAnsi" w:hAnsiTheme="majorHAnsi" w:cstheme="majorHAnsi"/>
@@ -2564,6 +2724,7 @@
         </w:rPr>
         <w:t>{</w:t>
       </w:r>
+      <w:proofErr w:type="spellStart"/>
       <w:r>
         <w:rPr>
           <w:rFonts w:asciiTheme="majorHAnsi" w:hAnsiTheme="majorHAnsi" w:cstheme="majorHAnsi"/>
@@ -2571,6 +2732,7 @@
         </w:rPr>
         <w:t>operatorRegistrationNumber</w:t>
       </w:r>
+      <w:proofErr w:type="spellEnd"/>
       <w:r>
         <w:rPr>
           <w:rFonts w:asciiTheme="majorHAnsi" w:hAnsiTheme="majorHAnsi" w:cstheme="majorHAnsi"/>
@@ -2620,6 +2782,7 @@
         </w:rPr>
         <w:t>{</w:t>
       </w:r>
+      <w:proofErr w:type="spellStart"/>
       <w:r>
         <w:rPr>
           <w:rFonts w:asciiTheme="majorHAnsi" w:hAnsiTheme="majorHAnsi" w:cstheme="majorHAnsi"/>
@@ -2627,6 +2790,7 @@
         </w:rPr>
         <w:t>operatorName</w:t>
       </w:r>
+      <w:proofErr w:type="spellEnd"/>
       <w:r>
         <w:rPr>
           <w:rFonts w:asciiTheme="majorHAnsi" w:hAnsiTheme="majorHAnsi" w:cstheme="majorHAnsi"/>
@@ -2662,6 +2826,7 @@
         </w:rPr>
         <w:t>{</w:t>
       </w:r>
+      <w:proofErr w:type="spellStart"/>
       <w:r>
         <w:rPr>
           <w:rFonts w:asciiTheme="majorHAnsi" w:hAnsiTheme="majorHAnsi" w:cstheme="majorHAnsi"/>
@@ -2669,6 +2834,7 @@
         </w:rPr>
         <w:t>operatorManagerName</w:t>
       </w:r>
+      <w:proofErr w:type="spellEnd"/>
       <w:r>
         <w:rPr>
           <w:rFonts w:asciiTheme="majorHAnsi" w:hAnsiTheme="majorHAnsi" w:cstheme="majorHAnsi"/>
@@ -2725,6 +2891,7 @@
         </w:rPr>
         <w:t>{</w:t>
       </w:r>
+      <w:proofErr w:type="spellStart"/>
       <w:r>
         <w:rPr>
           <w:rFonts w:asciiTheme="majorHAnsi" w:hAnsiTheme="majorHAnsi" w:cstheme="majorHAnsi"/>
@@ -2732,6 +2899,7 @@
         </w:rPr>
         <w:t>operatorOperationalContact</w:t>
       </w:r>
+      <w:proofErr w:type="spellEnd"/>
       <w:r>
         <w:rPr>
           <w:rFonts w:asciiTheme="majorHAnsi" w:hAnsiTheme="majorHAnsi" w:cstheme="majorHAnsi"/>
@@ -2767,6 +2935,7 @@
         </w:rPr>
         <w:t>{</w:t>
       </w:r>
+      <w:proofErr w:type="spellStart"/>
       <w:r>
         <w:rPr>
           <w:rFonts w:asciiTheme="majorHAnsi" w:hAnsiTheme="majorHAnsi" w:cstheme="majorHAnsi"/>
@@ -2774,6 +2943,7 @@
         </w:rPr>
         <w:t>operatorAddress</w:t>
       </w:r>
+      <w:proofErr w:type="spellEnd"/>
       <w:r>
         <w:rPr>
           <w:rFonts w:asciiTheme="majorHAnsi" w:hAnsiTheme="majorHAnsi" w:cstheme="majorHAnsi"/>
@@ -2809,6 +2979,7 @@
         </w:rPr>
         <w:t>{</w:t>
       </w:r>
+      <w:proofErr w:type="spellStart"/>
       <w:r>
         <w:rPr>
           <w:rFonts w:asciiTheme="majorHAnsi" w:hAnsiTheme="majorHAnsi" w:cstheme="majorHAnsi"/>
@@ -2816,6 +2987,7 @@
         </w:rPr>
         <w:t>operatorPhone</w:t>
       </w:r>
+      <w:proofErr w:type="spellEnd"/>
       <w:r>
         <w:rPr>
           <w:rFonts w:asciiTheme="majorHAnsi" w:hAnsiTheme="majorHAnsi" w:cstheme="majorHAnsi"/>
@@ -2851,6 +3023,7 @@
         </w:rPr>
         <w:t>{</w:t>
       </w:r>
+      <w:proofErr w:type="spellStart"/>
       <w:r>
         <w:rPr>
           <w:rFonts w:asciiTheme="majorHAnsi" w:hAnsiTheme="majorHAnsi" w:cstheme="majorHAnsi"/>
@@ -2858,6 +3031,7 @@
         </w:rPr>
         <w:t>operatorEmail</w:t>
       </w:r>
+      <w:proofErr w:type="spellEnd"/>
       <w:r>
         <w:rPr>
           <w:rFonts w:asciiTheme="majorHAnsi" w:hAnsiTheme="majorHAnsi" w:cstheme="majorHAnsi"/>
@@ -2918,6 +3092,7 @@
         </w:rPr>
         <w:t>{</w:t>
       </w:r>
+      <w:proofErr w:type="spellStart"/>
       <w:r>
         <w:rPr>
           <w:rFonts w:asciiTheme="majorHAnsi" w:hAnsiTheme="majorHAnsi" w:cstheme="majorHAnsi"/>
@@ -2939,6 +3114,7 @@
         </w:rPr>
         <w:t>date</w:t>
       </w:r>
+      <w:proofErr w:type="spellEnd"/>
       <w:r>
         <w:rPr>
           <w:rFonts w:asciiTheme="majorHAnsi" w:hAnsiTheme="majorHAnsi" w:cstheme="majorHAnsi"/>
@@ -2974,6 +3150,7 @@
         </w:rPr>
         <w:t>{</w:t>
       </w:r>
+      <w:proofErr w:type="spellStart"/>
       <w:r>
         <w:rPr>
           <w:rFonts w:asciiTheme="majorHAnsi" w:hAnsiTheme="majorHAnsi" w:cstheme="majorHAnsi"/>
@@ -2995,6 +3172,7 @@
         </w:rPr>
         <w:t>version</w:t>
       </w:r>
+      <w:proofErr w:type="spellEnd"/>
       <w:r>
         <w:rPr>
           <w:rFonts w:asciiTheme="majorHAnsi" w:hAnsiTheme="majorHAnsi" w:cstheme="majorHAnsi"/>
@@ -3127,6 +3305,7 @@
         </w:rPr>
         <w:t>{</w:t>
       </w:r>
+      <w:proofErr w:type="spellStart"/>
       <w:r>
         <w:rPr>
           <w:rFonts w:asciiTheme="majorHAnsi" w:hAnsiTheme="majorHAnsi" w:cstheme="majorHAnsi"/>
@@ -3134,6 +3313,7 @@
         </w:rPr>
         <w:t>operatorStartDate</w:t>
       </w:r>
+      <w:proofErr w:type="spellEnd"/>
       <w:r>
         <w:rPr>
           <w:rFonts w:asciiTheme="majorHAnsi" w:hAnsiTheme="majorHAnsi" w:cstheme="majorHAnsi"/>
@@ -3169,6 +3349,7 @@
         </w:rPr>
         <w:t>{</w:t>
       </w:r>
+      <w:proofErr w:type="spellStart"/>
       <w:r>
         <w:rPr>
           <w:rFonts w:asciiTheme="majorHAnsi" w:hAnsiTheme="majorHAnsi" w:cstheme="majorHAnsi"/>
@@ -3176,6 +3357,7 @@
         </w:rPr>
         <w:t>operatorEndDate</w:t>
       </w:r>
+      <w:proofErr w:type="spellEnd"/>
       <w:r>
         <w:rPr>
           <w:rFonts w:asciiTheme="majorHAnsi" w:hAnsiTheme="majorHAnsi" w:cstheme="majorHAnsi"/>
@@ -3274,6 +3456,7 @@
         </w:rPr>
         <w:t>{</w:t>
       </w:r>
+      <w:proofErr w:type="spellStart"/>
       <w:r>
         <w:rPr>
           <w:rFonts w:asciiTheme="majorHAnsi" w:hAnsiTheme="majorHAnsi" w:cstheme="majorHAnsi"/>
@@ -3281,6 +3464,7 @@
         </w:rPr>
         <w:t>operatorLocations</w:t>
       </w:r>
+      <w:proofErr w:type="spellEnd"/>
       <w:r>
         <w:rPr>
           <w:rFonts w:asciiTheme="majorHAnsi" w:hAnsiTheme="majorHAnsi" w:cstheme="majorHAnsi"/>
@@ -3649,7 +3833,23 @@
           <w:rFonts w:asciiTheme="majorHAnsi" w:hAnsiTheme="majorHAnsi" w:cstheme="majorHAnsi"/>
           <w:lang w:val="fr-FR"/>
         </w:rPr>
-        <w:t xml:space="preserve">Distance maximale par rapport au télépilote (m): </w:t>
+        <w:t>Distance maximale par rapport au télépilote (m</w:t>
+      </w:r>
+      <w:proofErr w:type="gramStart"/>
+      <w:r>
+        <w:rPr>
+          <w:rFonts w:asciiTheme="majorHAnsi" w:hAnsiTheme="majorHAnsi" w:cstheme="majorHAnsi"/>
+          <w:lang w:val="fr-FR"/>
+        </w:rPr>
+        <w:t>):</w:t>
+      </w:r>
+      <w:proofErr w:type="gramEnd"/>
+      <w:r>
+        <w:rPr>
+          <w:rFonts w:asciiTheme="majorHAnsi" w:hAnsiTheme="majorHAnsi" w:cstheme="majorHAnsi"/>
+          <w:lang w:val="fr-FR"/>
+        </w:rPr>
+        <w:t xml:space="preserve"> </w:t>
       </w:r>
     </w:p>
     <w:p>
@@ -3875,6 +4075,7 @@
         </w:rPr>
         <w:t> : {</w:t>
       </w:r>
+      <w:proofErr w:type="spellStart"/>
       <w:r>
         <w:rPr>
           <w:rFonts w:asciiTheme="majorHAnsi" w:hAnsiTheme="majorHAnsi" w:cstheme="majorHAnsi"/>
@@ -3882,6 +4083,7 @@
         </w:rPr>
         <w:t>droneManufacturer</w:t>
       </w:r>
+      <w:proofErr w:type="spellEnd"/>
       <w:r>
         <w:rPr>
           <w:rFonts w:asciiTheme="majorHAnsi" w:hAnsiTheme="majorHAnsi" w:cstheme="majorHAnsi"/>
@@ -3918,6 +4120,7 @@
         </w:rPr>
         <w:t> : {</w:t>
       </w:r>
+      <w:proofErr w:type="spellStart"/>
       <w:r>
         <w:rPr>
           <w:rFonts w:asciiTheme="majorHAnsi" w:hAnsiTheme="majorHAnsi" w:cstheme="majorHAnsi"/>
@@ -3925,6 +4128,7 @@
         </w:rPr>
         <w:t>droneModel</w:t>
       </w:r>
+      <w:proofErr w:type="spellEnd"/>
       <w:r>
         <w:rPr>
           <w:rFonts w:asciiTheme="majorHAnsi" w:hAnsiTheme="majorHAnsi" w:cstheme="majorHAnsi"/>
@@ -3961,6 +4165,7 @@
         </w:rPr>
         <w:t> : {</w:t>
       </w:r>
+      <w:proofErr w:type="spellStart"/>
       <w:r>
         <w:rPr>
           <w:rFonts w:asciiTheme="majorHAnsi" w:hAnsiTheme="majorHAnsi" w:cstheme="majorHAnsi"/>
@@ -3968,6 +4173,7 @@
         </w:rPr>
         <w:t>droneUasType</w:t>
       </w:r>
+      <w:proofErr w:type="spellEnd"/>
       <w:r>
         <w:rPr>
           <w:rFonts w:asciiTheme="majorHAnsi" w:hAnsiTheme="majorHAnsi" w:cstheme="majorHAnsi"/>
@@ -4004,6 +4210,7 @@
         </w:rPr>
         <w:t> : {</w:t>
       </w:r>
+      <w:proofErr w:type="spellStart"/>
       <w:r>
         <w:rPr>
           <w:rFonts w:asciiTheme="majorHAnsi" w:hAnsiTheme="majorHAnsi" w:cstheme="majorHAnsi"/>
@@ -4011,6 +4218,7 @@
         </w:rPr>
         <w:t>droneSerialNumber</w:t>
       </w:r>
+      <w:proofErr w:type="spellEnd"/>
       <w:r>
         <w:rPr>
           <w:rFonts w:asciiTheme="majorHAnsi" w:hAnsiTheme="majorHAnsi" w:cstheme="majorHAnsi"/>
@@ -4038,14 +4246,38 @@
           <w:rFonts w:asciiTheme="majorHAnsi" w:hAnsiTheme="majorHAnsi" w:cstheme="majorHAnsi"/>
           <w:lang w:val="fr-FR"/>
         </w:rPr>
-        <w:t>Numéro de certificat de type (TC) ou DVR() </w:t>
-      </w:r>
-      <w:r>
-        <w:rPr>
-          <w:rFonts w:asciiTheme="majorHAnsi" w:hAnsiTheme="majorHAnsi" w:cstheme="majorHAnsi"/>
-          <w:lang w:val="fr-FR"/>
-        </w:rPr>
-        <w:t>ou Classe de l’UAS</w:t>
+        <w:t xml:space="preserve">Numéro de certificat de type (TC) ou </w:t>
+      </w:r>
+      <w:proofErr w:type="gramStart"/>
+      <w:r>
+        <w:rPr>
+          <w:rFonts w:asciiTheme="majorHAnsi" w:hAnsiTheme="majorHAnsi" w:cstheme="majorHAnsi"/>
+          <w:lang w:val="fr-FR"/>
+        </w:rPr>
+        <w:t>DVR(</w:t>
+      </w:r>
+      <w:proofErr w:type="gramEnd"/>
+      <w:r>
+        <w:rPr>
+          <w:rFonts w:asciiTheme="majorHAnsi" w:hAnsiTheme="majorHAnsi" w:cstheme="majorHAnsi"/>
+          <w:lang w:val="fr-FR"/>
+        </w:rPr>
+        <w:t>) </w:t>
+      </w:r>
+      <w:r>
+        <w:rPr>
+          <w:rFonts w:asciiTheme="majorHAnsi" w:hAnsiTheme="majorHAnsi" w:cstheme="majorHAnsi"/>
+          <w:lang w:val="fr-FR"/>
+        </w:rPr>
+        <w:t xml:space="preserve">ou Classe de </w:t>
+      </w:r>
+      <w:proofErr w:type="gramStart"/>
+      <w:r>
+        <w:rPr>
+          <w:rFonts w:asciiTheme="majorHAnsi" w:hAnsiTheme="majorHAnsi" w:cstheme="majorHAnsi"/>
+          <w:lang w:val="fr-FR"/>
+        </w:rPr>
+        <w:t>l’UAS</w:t>
       </w:r>
       <w:r>
         <w:rPr>
@@ -4054,6 +4286,7 @@
         </w:rPr>
         <w:t>:</w:t>
       </w:r>
+      <w:proofErr w:type="gramEnd"/>
       <w:r>
         <w:rPr>
           <w:rFonts w:asciiTheme="majorHAnsi" w:hAnsiTheme="majorHAnsi" w:cstheme="majorHAnsi"/>
@@ -4061,6 +4294,7 @@
         </w:rPr>
         <w:t xml:space="preserve">  {</w:t>
       </w:r>
+      <w:proofErr w:type="spellStart"/>
       <w:r>
         <w:rPr>
           <w:rFonts w:asciiTheme="majorHAnsi" w:hAnsiTheme="majorHAnsi" w:cstheme="majorHAnsi"/>
@@ -4068,6 +4302,7 @@
         </w:rPr>
         <w:t>droneTypeCertificateNumber</w:t>
       </w:r>
+      <w:proofErr w:type="spellEnd"/>
       <w:r>
         <w:rPr>
           <w:rFonts w:asciiTheme="majorHAnsi" w:hAnsiTheme="majorHAnsi" w:cstheme="majorHAnsi"/>
@@ -4095,7 +4330,23 @@
           <w:rFonts w:asciiTheme="majorHAnsi" w:hAnsiTheme="majorHAnsi" w:cstheme="majorHAnsi"/>
           <w:lang w:val="fr-FR"/>
         </w:rPr>
-        <w:t>Numéro de certificat de navigabilité (CdN) :</w:t>
+        <w:t>Numéro de certificat de navigabilité (</w:t>
+      </w:r>
+      <w:proofErr w:type="spellStart"/>
+      <w:r>
+        <w:rPr>
+          <w:rFonts w:asciiTheme="majorHAnsi" w:hAnsiTheme="majorHAnsi" w:cstheme="majorHAnsi"/>
+          <w:lang w:val="fr-FR"/>
+        </w:rPr>
+        <w:t>CdN</w:t>
+      </w:r>
+      <w:proofErr w:type="spellEnd"/>
+      <w:r>
+        <w:rPr>
+          <w:rFonts w:asciiTheme="majorHAnsi" w:hAnsiTheme="majorHAnsi" w:cstheme="majorHAnsi"/>
+          <w:lang w:val="fr-FR"/>
+        </w:rPr>
+        <w:t>) :</w:t>
       </w:r>
       <w:r>
         <w:rPr>
@@ -4104,6 +4355,7 @@
         </w:rPr>
         <w:t xml:space="preserve"> {</w:t>
       </w:r>
+      <w:proofErr w:type="spellStart"/>
       <w:r>
         <w:rPr>
           <w:rFonts w:asciiTheme="majorHAnsi" w:hAnsiTheme="majorHAnsi" w:cstheme="majorHAnsi"/>
@@ -4111,6 +4363,7 @@
         </w:rPr>
         <w:t>droneAirworthinessCertificateNumber</w:t>
       </w:r>
+      <w:proofErr w:type="spellEnd"/>
       <w:r>
         <w:rPr>
           <w:rFonts w:asciiTheme="majorHAnsi" w:hAnsiTheme="majorHAnsi" w:cstheme="majorHAnsi"/>
@@ -4154,6 +4407,7 @@
         </w:rPr>
         <w:t xml:space="preserve"> {</w:t>
       </w:r>
+      <w:proofErr w:type="spellStart"/>
       <w:r>
         <w:rPr>
           <w:rFonts w:asciiTheme="majorHAnsi" w:hAnsiTheme="majorHAnsi" w:cstheme="majorHAnsi"/>
@@ -4161,6 +4415,7 @@
         </w:rPr>
         <w:t>droneAcousticCertificateNumber</w:t>
       </w:r>
+      <w:proofErr w:type="spellEnd"/>
       <w:r>
         <w:rPr>
           <w:rFonts w:asciiTheme="majorHAnsi" w:hAnsiTheme="majorHAnsi" w:cstheme="majorHAnsi"/>
@@ -4979,7 +5234,21 @@
         <w:rPr>
           <w:lang w:val="fr-FR"/>
         </w:rPr>
-        <w:t>Fichier(s) KML/KMZ ou GeoJSON de la trajectoire :</w:t>
+        <w:t xml:space="preserve">Fichier(s) KML/KMZ ou </w:t>
+      </w:r>
+      <w:proofErr w:type="spellStart"/>
+      <w:r>
+        <w:rPr>
+          <w:lang w:val="fr-FR"/>
+        </w:rPr>
+        <w:t>GeoJSON</w:t>
+      </w:r>
+      <w:proofErr w:type="spellEnd"/>
+      <w:r>
+        <w:rPr>
+          <w:lang w:val="fr-FR"/>
+        </w:rPr>
+        <w:t xml:space="preserve"> de la trajectoire :</w:t>
       </w:r>
     </w:p>
     <w:p>
@@ -5029,7 +5298,43 @@
         <w:rPr>
           <w:lang w:val="fr-FR"/>
         </w:rPr>
-        <w:t>Base de donnée de population de réference: INSEE</w:t>
+        <w:t xml:space="preserve">Base de </w:t>
+      </w:r>
+      <w:proofErr w:type="gramStart"/>
+      <w:r>
+        <w:rPr>
+          <w:lang w:val="fr-FR"/>
+        </w:rPr>
+        <w:t>donnée</w:t>
+      </w:r>
+      <w:proofErr w:type="gramEnd"/>
+      <w:r>
+        <w:rPr>
+          <w:lang w:val="fr-FR"/>
+        </w:rPr>
+        <w:t xml:space="preserve"> de population de </w:t>
+      </w:r>
+      <w:proofErr w:type="spellStart"/>
+      <w:proofErr w:type="gramStart"/>
+      <w:r>
+        <w:rPr>
+          <w:lang w:val="fr-FR"/>
+        </w:rPr>
+        <w:t>réference</w:t>
+      </w:r>
+      <w:proofErr w:type="spellEnd"/>
+      <w:r>
+        <w:rPr>
+          <w:lang w:val="fr-FR"/>
+        </w:rPr>
+        <w:t>:</w:t>
+      </w:r>
+      <w:proofErr w:type="gramEnd"/>
+      <w:r>
+        <w:rPr>
+          <w:lang w:val="fr-FR"/>
+        </w:rPr>
+        <w:t xml:space="preserve"> INSEE</w:t>
       </w:r>
     </w:p>
     <w:p>
@@ -5053,20 +5358,36 @@
         <w:rPr>
           <w:lang w:val="fr-FR"/>
         </w:rPr>
-        <w:t>ation de</w:t>
-      </w:r>
-      <w:r>
-        <w:rPr>
-          <w:lang w:val="fr-FR"/>
-        </w:rPr>
-        <w:t xml:space="preserve">la densité de population en fonction du temps de vol le long de la trajectoire du </w:t>
-      </w:r>
+        <w:t xml:space="preserve">ation </w:t>
+      </w:r>
+      <w:proofErr w:type="spellStart"/>
+      <w:r>
+        <w:rPr>
+          <w:lang w:val="fr-FR"/>
+        </w:rPr>
+        <w:t>de</w:t>
+      </w:r>
+      <w:r>
+        <w:rPr>
+          <w:lang w:val="fr-FR"/>
+        </w:rPr>
+        <w:t>la</w:t>
+      </w:r>
+      <w:proofErr w:type="spellEnd"/>
+      <w:r>
+        <w:rPr>
+          <w:lang w:val="fr-FR"/>
+        </w:rPr>
+        <w:t xml:space="preserve"> densité de population en fonction du temps de vol le long de la trajectoire du </w:t>
+      </w:r>
+      <w:proofErr w:type="gramStart"/>
       <w:r>
         <w:rPr>
           <w:lang w:val="fr-FR"/>
         </w:rPr>
         <w:t>drone:</w:t>
       </w:r>
+      <w:proofErr w:type="gramEnd"/>
     </w:p>
     <w:p>
       <w:pPr>
@@ -5099,8 +5420,29 @@
           <w:szCs w:val="28"/>
         </w:rPr>
       </w:pPr>
-      <w:r>
-        <w:t>Determination de l'iGRC : Intrinsic Ground Risk Class</w:t>
+      <w:proofErr w:type="spellStart"/>
+      <w:r>
+        <w:t>Determination</w:t>
+      </w:r>
+      <w:proofErr w:type="spellEnd"/>
+      <w:r>
+        <w:t xml:space="preserve"> de l'</w:t>
+      </w:r>
+      <w:proofErr w:type="spellStart"/>
+      <w:r>
+        <w:t>iGRC</w:t>
+      </w:r>
+      <w:proofErr w:type="spellEnd"/>
+      <w:r>
+        <w:t xml:space="preserve"> : </w:t>
+      </w:r>
+      <w:proofErr w:type="spellStart"/>
+      <w:r>
+        <w:t>Intrinsic</w:t>
+      </w:r>
+      <w:proofErr w:type="spellEnd"/>
+      <w:r>
+        <w:t xml:space="preserve"> Ground Risk Class</w:t>
       </w:r>
       <w:r>
         <w:rPr>
@@ -5118,7 +5460,15 @@
         <w:pStyle w:val="Style3"/>
       </w:pPr>
       <w:r>
-        <w:t>Etape 1 : Determination de la surface critique</w:t>
+        <w:t xml:space="preserve">Etape 1 : </w:t>
+      </w:r>
+      <w:proofErr w:type="spellStart"/>
+      <w:r>
+        <w:t>Determination</w:t>
+      </w:r>
+      <w:proofErr w:type="spellEnd"/>
+      <w:r>
+        <w:t xml:space="preserve"> de la surface critique</w:t>
       </w:r>
       <w:r>
         <w:rPr>
@@ -5630,7 +5980,23 @@
           <w:rFonts w:asciiTheme="majorHAnsi" w:hAnsiTheme="majorHAnsi" w:cstheme="majorHAnsi"/>
           <w:lang w:val="fr-FR"/>
         </w:rPr>
-        <w:t>- Vitesse maximale admissible du vent VWind : [3,0 m/s]</w:t>
+        <w:t xml:space="preserve">- Vitesse maximale admissible du vent </w:t>
+      </w:r>
+      <w:proofErr w:type="spellStart"/>
+      <w:r>
+        <w:rPr>
+          <w:rFonts w:asciiTheme="majorHAnsi" w:hAnsiTheme="majorHAnsi" w:cstheme="majorHAnsi"/>
+          <w:lang w:val="fr-FR"/>
+        </w:rPr>
+        <w:t>VWind</w:t>
+      </w:r>
+      <w:proofErr w:type="spellEnd"/>
+      <w:r>
+        <w:rPr>
+          <w:rFonts w:asciiTheme="majorHAnsi" w:hAnsiTheme="majorHAnsi" w:cstheme="majorHAnsi"/>
+          <w:lang w:val="fr-FR"/>
+        </w:rPr>
+        <w:t xml:space="preserve"> : [3,0 m/s]</w:t>
       </w:r>
     </w:p>
     <w:p>
@@ -5664,7 +6030,23 @@
           <w:rFonts w:asciiTheme="majorHAnsi" w:hAnsiTheme="majorHAnsi" w:cstheme="majorHAnsi"/>
           <w:lang w:val="fr-FR"/>
         </w:rPr>
-        <w:t>- Angle de tangage maximal Θmax : [45°]</w:t>
+        <w:t xml:space="preserve">- Angle de tangage maximal </w:t>
+      </w:r>
+      <w:proofErr w:type="spellStart"/>
+      <w:r>
+        <w:rPr>
+          <w:rFonts w:asciiTheme="majorHAnsi" w:hAnsiTheme="majorHAnsi" w:cstheme="majorHAnsi"/>
+          <w:lang w:val="fr-FR"/>
+        </w:rPr>
+        <w:t>Θmax</w:t>
+      </w:r>
+      <w:proofErr w:type="spellEnd"/>
+      <w:r>
+        <w:rPr>
+          <w:rFonts w:asciiTheme="majorHAnsi" w:hAnsiTheme="majorHAnsi" w:cstheme="majorHAnsi"/>
+          <w:lang w:val="fr-FR"/>
+        </w:rPr>
+        <w:t xml:space="preserve"> : [45°]</w:t>
       </w:r>
     </w:p>
     <w:p>
@@ -5849,7 +6231,23 @@
           <w:rFonts w:asciiTheme="majorHAnsi" w:hAnsiTheme="majorHAnsi" w:cstheme="majorHAnsi"/>
           <w:lang w:val="fr-FR"/>
         </w:rPr>
-        <w:t>- Erreur de maintien de la position SPos : [3,0 m]</w:t>
+        <w:t xml:space="preserve">- Erreur de maintien de la position </w:t>
+      </w:r>
+      <w:proofErr w:type="spellStart"/>
+      <w:r>
+        <w:rPr>
+          <w:rFonts w:asciiTheme="majorHAnsi" w:hAnsiTheme="majorHAnsi" w:cstheme="majorHAnsi"/>
+          <w:lang w:val="fr-FR"/>
+        </w:rPr>
+        <w:t>SPos</w:t>
+      </w:r>
+      <w:proofErr w:type="spellEnd"/>
+      <w:r>
+        <w:rPr>
+          <w:rFonts w:asciiTheme="majorHAnsi" w:hAnsiTheme="majorHAnsi" w:cstheme="majorHAnsi"/>
+          <w:lang w:val="fr-FR"/>
+        </w:rPr>
+        <w:t xml:space="preserve"> : [3,0 m]</w:t>
       </w:r>
     </w:p>
     <w:p>
@@ -5883,7 +6281,23 @@
           <w:rFonts w:asciiTheme="majorHAnsi" w:hAnsiTheme="majorHAnsi" w:cstheme="majorHAnsi"/>
           <w:lang w:val="fr-FR"/>
         </w:rPr>
-        <w:t>- Temps de réaction tR : [1,0 s]</w:t>
+        <w:t xml:space="preserve">- Temps de réaction </w:t>
+      </w:r>
+      <w:proofErr w:type="spellStart"/>
+      <w:r>
+        <w:rPr>
+          <w:rFonts w:asciiTheme="majorHAnsi" w:hAnsiTheme="majorHAnsi" w:cstheme="majorHAnsi"/>
+          <w:lang w:val="fr-FR"/>
+        </w:rPr>
+        <w:t>tR</w:t>
+      </w:r>
+      <w:proofErr w:type="spellEnd"/>
+      <w:r>
+        <w:rPr>
+          <w:rFonts w:asciiTheme="majorHAnsi" w:hAnsiTheme="majorHAnsi" w:cstheme="majorHAnsi"/>
+          <w:lang w:val="fr-FR"/>
+        </w:rPr>
+        <w:t xml:space="preserve"> : [1,0 s]</w:t>
       </w:r>
     </w:p>
     <w:p>
@@ -5900,7 +6314,23 @@
           <w:rFonts w:asciiTheme="majorHAnsi" w:hAnsiTheme="majorHAnsi" w:cstheme="majorHAnsi"/>
           <w:lang w:val="fr-FR"/>
         </w:rPr>
-        <w:t>- Erreur de mesure de l'altitude HAM : [HBaro = 1,0 m]</w:t>
+        <w:t>- Erreur de mesure de l'altitude HAM : [</w:t>
+      </w:r>
+      <w:proofErr w:type="spellStart"/>
+      <w:r>
+        <w:rPr>
+          <w:rFonts w:asciiTheme="majorHAnsi" w:hAnsiTheme="majorHAnsi" w:cstheme="majorHAnsi"/>
+          <w:lang w:val="fr-FR"/>
+        </w:rPr>
+        <w:t>HBaro</w:t>
+      </w:r>
+      <w:proofErr w:type="spellEnd"/>
+      <w:r>
+        <w:rPr>
+          <w:rFonts w:asciiTheme="majorHAnsi" w:hAnsiTheme="majorHAnsi" w:cstheme="majorHAnsi"/>
+          <w:lang w:val="fr-FR"/>
+        </w:rPr>
+        <w:t xml:space="preserve"> = 1,0 m]</w:t>
       </w:r>
     </w:p>
     <w:p>
@@ -5917,7 +6347,23 @@
           <w:rFonts w:asciiTheme="majorHAnsi" w:hAnsiTheme="majorHAnsi" w:cstheme="majorHAnsi"/>
           <w:lang w:val="fr-FR"/>
         </w:rPr>
-        <w:t>- Distance supplémentaire (horizontale) SAdd : [0,0 m]</w:t>
+        <w:t xml:space="preserve">- Distance supplémentaire (horizontale) </w:t>
+      </w:r>
+      <w:proofErr w:type="spellStart"/>
+      <w:r>
+        <w:rPr>
+          <w:rFonts w:asciiTheme="majorHAnsi" w:hAnsiTheme="majorHAnsi" w:cstheme="majorHAnsi"/>
+          <w:lang w:val="fr-FR"/>
+        </w:rPr>
+        <w:t>SAdd</w:t>
+      </w:r>
+      <w:proofErr w:type="spellEnd"/>
+      <w:r>
+        <w:rPr>
+          <w:rFonts w:asciiTheme="majorHAnsi" w:hAnsiTheme="majorHAnsi" w:cstheme="majorHAnsi"/>
+          <w:lang w:val="fr-FR"/>
+        </w:rPr>
+        <w:t xml:space="preserve"> : [0,0 m]</w:t>
       </w:r>
     </w:p>
     <w:p>
@@ -5934,7 +6380,23 @@
           <w:rFonts w:asciiTheme="majorHAnsi" w:hAnsiTheme="majorHAnsi" w:cstheme="majorHAnsi"/>
           <w:lang w:val="fr-FR"/>
         </w:rPr>
-        <w:t>- Distance supplémentaire (verticale) HAdd : [0,0 m]</w:t>
+        <w:t xml:space="preserve">- Distance supplémentaire (verticale) </w:t>
+      </w:r>
+      <w:proofErr w:type="spellStart"/>
+      <w:r>
+        <w:rPr>
+          <w:rFonts w:asciiTheme="majorHAnsi" w:hAnsiTheme="majorHAnsi" w:cstheme="majorHAnsi"/>
+          <w:lang w:val="fr-FR"/>
+        </w:rPr>
+        <w:t>HAdd</w:t>
+      </w:r>
+      <w:proofErr w:type="spellEnd"/>
+      <w:r>
+        <w:rPr>
+          <w:rFonts w:asciiTheme="majorHAnsi" w:hAnsiTheme="majorHAnsi" w:cstheme="majorHAnsi"/>
+          <w:lang w:val="fr-FR"/>
+        </w:rPr>
+        <w:t xml:space="preserve"> : [0,0 m]</w:t>
       </w:r>
     </w:p>
     <w:p>
@@ -6058,7 +6520,23 @@
       </w:pPr>
       <w:r>
         <w:lastRenderedPageBreak/>
-        <w:t>Etape 2 : Determination des Volumes d'évolution, de Contingence Zone Tampon et Adjacente (Flight Geometry)</w:t>
+        <w:t xml:space="preserve">Etape 2 : </w:t>
+      </w:r>
+      <w:proofErr w:type="spellStart"/>
+      <w:r>
+        <w:t>Determination</w:t>
+      </w:r>
+      <w:proofErr w:type="spellEnd"/>
+      <w:r>
+        <w:t xml:space="preserve"> des Volumes d'évolution, de Contingence Zone Tampon et Adjacente (Flight </w:t>
+      </w:r>
+      <w:proofErr w:type="spellStart"/>
+      <w:r>
+        <w:t>Geometry</w:t>
+      </w:r>
+      <w:proofErr w:type="spellEnd"/>
+      <w:r>
+        <w:t>)</w:t>
       </w:r>
     </w:p>
     <w:p>
@@ -6072,8 +6550,16 @@
         <w:rPr>
           <w:lang w:val="fr-FR"/>
         </w:rPr>
-        <w:t>Rappel des définitions:</w:t>
-      </w:r>
+        <w:t xml:space="preserve">Rappel des </w:t>
+      </w:r>
+      <w:proofErr w:type="gramStart"/>
+      <w:r>
+        <w:rPr>
+          <w:lang w:val="fr-FR"/>
+        </w:rPr>
+        <w:t>définitions:</w:t>
+      </w:r>
+      <w:proofErr w:type="gramEnd"/>
     </w:p>
     <w:tbl>
       <w:tblPr>
@@ -6185,7 +6671,25 @@
                 <w:szCs w:val="20"/>
                 <w:lang w:val="fr-FR"/>
               </w:rPr>
-              <w:t xml:space="preserve">Vitesse de croisière maximale, exprimée en m/s et en noeuds entre parenthèses, comme définie par le constructeur. </w:t>
+              <w:t xml:space="preserve">Vitesse de croisière maximale, exprimée en m/s et en </w:t>
+            </w:r>
+            <w:proofErr w:type="spellStart"/>
+            <w:r>
+              <w:rPr>
+                <w:sz w:val="20"/>
+                <w:szCs w:val="20"/>
+                <w:lang w:val="fr-FR"/>
+              </w:rPr>
+              <w:t>noeuds</w:t>
+            </w:r>
+            <w:proofErr w:type="spellEnd"/>
+            <w:r>
+              <w:rPr>
+                <w:sz w:val="20"/>
+                <w:szCs w:val="20"/>
+                <w:lang w:val="fr-FR"/>
+              </w:rPr>
+              <w:t xml:space="preserve"> entre parenthèses, comme définie par le constructeur. </w:t>
             </w:r>
           </w:p>
           <w:p>
@@ -6218,7 +6722,40 @@
                 <w:szCs w:val="20"/>
                 <w:lang w:val="fr-FR"/>
               </w:rPr>
-              <w:t> Une vitesse inférieure à 3 m/s pour multirotor et 1,25 · V</w:t>
+              <w:t xml:space="preserve"> Une vitesse inférieure à 3 m/s pour </w:t>
+            </w:r>
+            <w:proofErr w:type="spellStart"/>
+            <w:r>
+              <w:rPr>
+                <w:i/>
+                <w:iCs/>
+                <w:sz w:val="20"/>
+                <w:szCs w:val="20"/>
+                <w:lang w:val="fr-FR"/>
+              </w:rPr>
+              <w:t>multirotor</w:t>
+            </w:r>
+            <w:proofErr w:type="spellEnd"/>
+            <w:r>
+              <w:rPr>
+                <w:i/>
+                <w:iCs/>
+                <w:sz w:val="20"/>
+                <w:szCs w:val="20"/>
+                <w:lang w:val="fr-FR"/>
+              </w:rPr>
+              <w:t xml:space="preserve"> et 1,25 · </w:t>
+            </w:r>
+            <w:proofErr w:type="spellStart"/>
+            <w:r>
+              <w:rPr>
+                <w:i/>
+                <w:iCs/>
+                <w:sz w:val="20"/>
+                <w:szCs w:val="20"/>
+                <w:lang w:val="fr-FR"/>
+              </w:rPr>
+              <w:t>V</w:t>
             </w:r>
             <w:r>
               <w:rPr>
@@ -6229,7 +6766,19 @@
                 <w:vertAlign w:val="subscript"/>
                 <w:lang w:val="fr-FR"/>
               </w:rPr>
-              <w:t>Stall clean</w:t>
+              <w:t>Stall</w:t>
+            </w:r>
+            <w:proofErr w:type="spellEnd"/>
+            <w:r>
+              <w:rPr>
+                <w:i/>
+                <w:iCs/>
+                <w:sz w:val="20"/>
+                <w:szCs w:val="20"/>
+                <w:vertAlign w:val="subscript"/>
+                <w:lang w:val="fr-FR"/>
+              </w:rPr>
+              <w:t xml:space="preserve"> clean</w:t>
             </w:r>
             <w:r>
               <w:rPr>
@@ -6415,8 +6964,18 @@
                 <w:szCs w:val="20"/>
                 <w:lang w:val="fr-FR"/>
               </w:rPr>
-              <w:t>Envergure ou</w:t>
+              <w:t xml:space="preserve">Envergure </w:t>
             </w:r>
+            <w:proofErr w:type="gramStart"/>
+            <w:r>
+              <w:rPr>
+                <w:sz w:val="20"/>
+                <w:szCs w:val="20"/>
+                <w:lang w:val="fr-FR"/>
+              </w:rPr>
+              <w:t>ou</w:t>
+            </w:r>
+            <w:proofErr w:type="gramEnd"/>
           </w:p>
           <w:p>
             <w:pPr>
@@ -6450,6 +7009,7 @@
                 <w:lang w:val="fr-FR"/>
               </w:rPr>
             </w:pPr>
+            <w:proofErr w:type="spellStart"/>
             <w:r>
               <w:rPr>
                 <w:b/>
@@ -6460,6 +7020,7 @@
               </w:rPr>
               <w:t>Multirotor</w:t>
             </w:r>
+            <w:proofErr w:type="spellEnd"/>
           </w:p>
           <w:p>
             <w:pPr>
@@ -6518,6 +7079,7 @@
                 <w:lang w:val="fr-FR"/>
               </w:rPr>
             </w:pPr>
+            <w:proofErr w:type="spellStart"/>
             <w:r>
               <w:rPr>
                 <w:b/>
@@ -6539,6 +7101,7 @@
               </w:rPr>
               <w:t>Wind</w:t>
             </w:r>
+            <w:proofErr w:type="spellEnd"/>
             <w:r>
               <w:rPr>
                 <w:b/>
@@ -6689,7 +7252,29 @@
                 <w:szCs w:val="20"/>
                 <w:lang w:val="fr-FR"/>
               </w:rPr>
-              <w:t xml:space="preserve"> (Flight Geography)</w:t>
+              <w:t xml:space="preserve"> (Flight </w:t>
+            </w:r>
+            <w:proofErr w:type="spellStart"/>
+            <w:r>
+              <w:rPr>
+                <w:b/>
+                <w:bCs/>
+                <w:sz w:val="20"/>
+                <w:szCs w:val="20"/>
+                <w:lang w:val="fr-FR"/>
+              </w:rPr>
+              <w:t>Geography</w:t>
+            </w:r>
+            <w:proofErr w:type="spellEnd"/>
+            <w:r>
+              <w:rPr>
+                <w:b/>
+                <w:bCs/>
+                <w:sz w:val="20"/>
+                <w:szCs w:val="20"/>
+                <w:lang w:val="fr-FR"/>
+              </w:rPr>
+              <w:t>)</w:t>
             </w:r>
             <w:r>
               <w:rPr>
@@ -6896,7 +7481,43 @@
                 <w:szCs w:val="20"/>
                 <w:lang w:val="fr-FR"/>
               </w:rPr>
-              <w:t xml:space="preserve"> (Contingency Volume): </w:t>
+              <w:t> (</w:t>
+            </w:r>
+            <w:proofErr w:type="spellStart"/>
+            <w:r>
+              <w:rPr>
+                <w:sz w:val="20"/>
+                <w:szCs w:val="20"/>
+                <w:lang w:val="fr-FR"/>
+              </w:rPr>
+              <w:t>Contingency</w:t>
+            </w:r>
+            <w:proofErr w:type="spellEnd"/>
+            <w:r>
+              <w:rPr>
+                <w:sz w:val="20"/>
+                <w:szCs w:val="20"/>
+                <w:lang w:val="fr-FR"/>
+              </w:rPr>
+              <w:t xml:space="preserve"> Volume</w:t>
+            </w:r>
+            <w:proofErr w:type="gramStart"/>
+            <w:r>
+              <w:rPr>
+                <w:sz w:val="20"/>
+                <w:szCs w:val="20"/>
+                <w:lang w:val="fr-FR"/>
+              </w:rPr>
+              <w:t>):</w:t>
+            </w:r>
+            <w:proofErr w:type="gramEnd"/>
+            <w:r>
+              <w:rPr>
+                <w:sz w:val="20"/>
+                <w:szCs w:val="20"/>
+                <w:lang w:val="fr-FR"/>
+              </w:rPr>
+              <w:t xml:space="preserve"> </w:t>
             </w:r>
             <w:r>
               <w:rPr>
@@ -7102,7 +7723,25 @@
                 <w:szCs w:val="20"/>
                 <w:lang w:val="fr-FR"/>
               </w:rPr>
-              <w:t>- Distance 1:1</w:t>
+              <w:t xml:space="preserve">- Distance </w:t>
+            </w:r>
+            <w:proofErr w:type="gramStart"/>
+            <w:r>
+              <w:rPr>
+                <w:sz w:val="20"/>
+                <w:szCs w:val="20"/>
+                <w:lang w:val="fr-FR"/>
+              </w:rPr>
+              <w:t>1:</w:t>
+            </w:r>
+            <w:proofErr w:type="gramEnd"/>
+            <w:r>
+              <w:rPr>
+                <w:sz w:val="20"/>
+                <w:szCs w:val="20"/>
+                <w:lang w:val="fr-FR"/>
+              </w:rPr>
+              <w:t>1</w:t>
             </w:r>
           </w:p>
           <w:p>
@@ -7219,7 +7858,23 @@
       </w:pPr>
       <w:r>
         <w:lastRenderedPageBreak/>
-        <w:t>Etape 2.1 : Determination du Volume d'évolution (Flight Geometry)</w:t>
+        <w:t xml:space="preserve">Etape 2.1 : </w:t>
+      </w:r>
+      <w:proofErr w:type="spellStart"/>
+      <w:r>
+        <w:t>Determination</w:t>
+      </w:r>
+      <w:proofErr w:type="spellEnd"/>
+      <w:r>
+        <w:t xml:space="preserve"> du Volume d'évolution (Flight </w:t>
+      </w:r>
+      <w:proofErr w:type="spellStart"/>
+      <w:r>
+        <w:t>Geometry</w:t>
+      </w:r>
+      <w:proofErr w:type="spellEnd"/>
+      <w:r>
+        <w:t>)</w:t>
       </w:r>
       <w:r>
         <w:rPr>
@@ -7672,12 +8327,14 @@
         </w:rPr>
         <w:t xml:space="preserve"> Volume </w:t>
       </w:r>
+      <w:proofErr w:type="gramStart"/>
       <w:r>
         <w:rPr>
           <w:lang w:val="fr-FR" w:eastAsia="fr-FR"/>
         </w:rPr>
         <w:t>d’évolution:</w:t>
       </w:r>
+      <w:proofErr w:type="gramEnd"/>
     </w:p>
     <w:p>
       <w:pPr>
@@ -7689,7 +8346,21 @@
         <w:rPr>
           <w:lang w:val="fr-FR" w:eastAsia="fr-FR"/>
         </w:rPr>
-        <w:t>{justif}</w:t>
+        <w:t>{</w:t>
+      </w:r>
+      <w:proofErr w:type="gramStart"/>
+      <w:r>
+        <w:rPr>
+          <w:lang w:val="fr-FR" w:eastAsia="fr-FR"/>
+        </w:rPr>
+        <w:t>justif</w:t>
+      </w:r>
+      <w:proofErr w:type="gramEnd"/>
+      <w:r>
+        <w:rPr>
+          <w:lang w:val="fr-FR" w:eastAsia="fr-FR"/>
+        </w:rPr>
+        <w:t>}</w:t>
       </w:r>
     </w:p>
     <w:p>
@@ -7703,7 +8374,15 @@
         <w:t>Détermination</w:t>
       </w:r>
       <w:r>
-        <w:t xml:space="preserve"> du volume de Contingence (S_CV : Contingency Volume)</w:t>
+        <w:t xml:space="preserve"> du volume de Contingence (S_CV : </w:t>
+      </w:r>
+      <w:proofErr w:type="spellStart"/>
+      <w:r>
+        <w:t>Contingency</w:t>
+      </w:r>
+      <w:proofErr w:type="spellEnd"/>
+      <w:r>
+        <w:t xml:space="preserve"> Volume)</w:t>
       </w:r>
       <w:r>
         <w:rPr>
@@ -8225,7 +8904,15 @@
         <w:pStyle w:val="Style5"/>
       </w:pPr>
       <w:r>
-        <w:t>Etape 2.3 : Determination du Zone Tampon (Ground Risk Buffer)</w:t>
+        <w:t xml:space="preserve">Etape 2.3 : </w:t>
+      </w:r>
+      <w:proofErr w:type="spellStart"/>
+      <w:r>
+        <w:t>Determination</w:t>
+      </w:r>
+      <w:proofErr w:type="spellEnd"/>
+      <w:r>
+        <w:t xml:space="preserve"> du Zone Tampon (Ground Risk Buffer)</w:t>
       </w:r>
     </w:p>
     <w:p>
@@ -8541,8 +9228,16 @@
         <w:rPr>
           <w:lang w:val="fr-FR" w:eastAsia="fr-FR"/>
         </w:rPr>
-        <w:t>de la Zone Adjacente:</w:t>
-      </w:r>
+        <w:t xml:space="preserve">de la Zone </w:t>
+      </w:r>
+      <w:proofErr w:type="gramStart"/>
+      <w:r>
+        <w:rPr>
+          <w:lang w:val="fr-FR" w:eastAsia="fr-FR"/>
+        </w:rPr>
+        <w:t>Adjacente:</w:t>
+      </w:r>
+      <w:proofErr w:type="gramEnd"/>
     </w:p>
     <w:p>
       <w:pPr>
@@ -9489,68 +10184,2125 @@
         <w:t xml:space="preserve"> </w:t>
       </w:r>
       <w:r>
-        <w:t xml:space="preserve">Risque Sol Initial (Intrinsic </w:t>
+        <w:t>Risque Sol Initial (</w:t>
+      </w:r>
+      <w:proofErr w:type="spellStart"/>
+      <w:r>
+        <w:t>Intrinsic</w:t>
+      </w:r>
+      <w:proofErr w:type="spellEnd"/>
+      <w:r>
+        <w:t xml:space="preserve"> </w:t>
       </w:r>
       <w:r>
         <w:t>Ground Risk</w:t>
       </w:r>
-      <w:r>
-        <w:t> :iGRC)</w:t>
-      </w:r>
-    </w:p>
-    <w:p>
-      <w:pPr>
-        <w:rPr>
-          <w:lang w:val="fr-FR"/>
-        </w:rPr>
-      </w:pPr>
-    </w:p>
-    <w:p>
-      <w:pPr>
-        <w:rPr>
-          <w:lang w:val="fr-FR"/>
-        </w:rPr>
-      </w:pPr>
-      <w:r>
-        <w:rPr>
-          <w:lang w:val="fr-FR"/>
-        </w:rPr>
-        <w:drawing>
-          <wp:inline distT="0" distB="0" distL="0" distR="0" wp14:anchorId="6FEA4C2A" wp14:editId="5BF28493">
-            <wp:extent cx="5296639" cy="3524742"/>
-            <wp:effectExtent l="0" t="0" r="0" b="0"/>
-            <wp:docPr id="1097160735" name="Image 1" descr="Une image contenant texte, capture d’écran, nombre, calendrier&#10;&#10;Le contenu généré par l’IA peut être incorrect."/>
-            <wp:cNvGraphicFramePr>
-              <a:graphicFrameLocks xmlns:a="http://schemas.openxmlformats.org/drawingml/2006/main" noChangeAspect="1"/>
-            </wp:cNvGraphicFramePr>
-            <a:graphic xmlns:a="http://schemas.openxmlformats.org/drawingml/2006/main">
-              <a:graphicData uri="http://schemas.openxmlformats.org/drawingml/2006/picture">
-                <pic:pic xmlns:pic="http://schemas.openxmlformats.org/drawingml/2006/picture">
-                  <pic:nvPicPr>
-                    <pic:cNvPr id="1097160735" name="Image 1" descr="Une image contenant texte, capture d’écran, nombre, calendrier&#10;&#10;Le contenu généré par l’IA peut être incorrect."/>
-                    <pic:cNvPicPr/>
-                  </pic:nvPicPr>
-                  <pic:blipFill>
-                    <a:blip r:embed="rId16"/>
-                    <a:stretch>
-                      <a:fillRect/>
-                    </a:stretch>
-                  </pic:blipFill>
-                  <pic:spPr>
-                    <a:xfrm>
-                      <a:off x="0" y="0"/>
-                      <a:ext cx="5296639" cy="3524742"/>
-                    </a:xfrm>
-                    <a:prstGeom prst="rect">
-                      <a:avLst/>
-                    </a:prstGeom>
-                  </pic:spPr>
-                </pic:pic>
-              </a:graphicData>
-            </a:graphic>
-          </wp:inline>
-        </w:drawing>
-      </w:r>
+      <w:proofErr w:type="gramStart"/>
+      <w:r>
+        <w:t> :</w:t>
+      </w:r>
+      <w:proofErr w:type="spellStart"/>
+      <w:r>
+        <w:t>iGRC</w:t>
+      </w:r>
+      <w:proofErr w:type="spellEnd"/>
+      <w:proofErr w:type="gramEnd"/>
+      <w:r>
+        <w:t>)</w:t>
+      </w:r>
+    </w:p>
+    <w:p/>
+    <w:tbl>
+      <w:tblPr>
+        <w:tblW w:w="0" w:type="auto"/>
+        <w:tblBorders>
+          <w:top w:val="single" w:sz="2" w:space="0" w:color="auto"/>
+          <w:left w:val="single" w:sz="2" w:space="0" w:color="auto"/>
+          <w:bottom w:val="single" w:sz="2" w:space="0" w:color="auto"/>
+          <w:right w:val="single" w:sz="2" w:space="0" w:color="auto"/>
+        </w:tblBorders>
+        <w:shd w:val="clear" w:color="auto" w:fill="FFFFFF"/>
+        <w:tblCellMar>
+          <w:top w:w="15" w:type="dxa"/>
+          <w:left w:w="15" w:type="dxa"/>
+          <w:bottom w:w="15" w:type="dxa"/>
+          <w:right w:w="15" w:type="dxa"/>
+        </w:tblCellMar>
+        <w:tblLook w:val="04A0" w:firstRow="1" w:lastRow="0" w:firstColumn="1" w:lastColumn="0" w:noHBand="0" w:noVBand="1"/>
+      </w:tblPr>
+      <w:tblGrid>
+        <w:gridCol w:w="3179"/>
+        <w:gridCol w:w="1318"/>
+        <w:gridCol w:w="1156"/>
+        <w:gridCol w:w="1226"/>
+        <w:gridCol w:w="1226"/>
+        <w:gridCol w:w="1296"/>
+        <w:gridCol w:w="1366"/>
+      </w:tblGrid>
+      <w:tr>
+        <w:trPr>
+          <w:tblHeader/>
+        </w:trPr>
+        <w:tc>
+          <w:tcPr>
+            <w:tcW w:w="0" w:type="auto"/>
+            <w:gridSpan w:val="7"/>
+            <w:tcBorders>
+              <w:top w:val="single" w:sz="2" w:space="0" w:color="E5E7EB"/>
+              <w:left w:val="single" w:sz="2" w:space="0" w:color="E5E7EB"/>
+              <w:bottom w:val="single" w:sz="6" w:space="0" w:color="E5E7EB"/>
+              <w:right w:val="single" w:sz="2" w:space="0" w:color="E5E7EB"/>
+            </w:tcBorders>
+            <w:shd w:val="clear" w:color="auto" w:fill="F3F4F6"/>
+            <w:vAlign w:val="center"/>
+            <w:hideMark/>
+          </w:tcPr>
+          <w:p>
+            <w:pPr>
+              <w:rPr>
+                <w:b/>
+                <w:bCs/>
+                <w:lang w:val="fr-FR"/>
+              </w:rPr>
+            </w:pPr>
+            <w:r>
+              <w:rPr>
+                <w:b/>
+                <w:bCs/>
+                <w:lang w:val="fr-FR"/>
+              </w:rPr>
+              <w:t>Classe d'</w:t>
+            </w:r>
+            <w:proofErr w:type="spellStart"/>
+            <w:r>
+              <w:rPr>
+                <w:b/>
+                <w:bCs/>
+                <w:lang w:val="fr-FR"/>
+              </w:rPr>
+              <w:t>iGRC</w:t>
+            </w:r>
+            <w:proofErr w:type="spellEnd"/>
+          </w:p>
+        </w:tc>
+      </w:tr>
+      <w:tr>
+        <w:trPr>
+          <w:tblHeader/>
+        </w:trPr>
+        <w:tc>
+          <w:tcPr>
+            <w:tcW w:w="0" w:type="auto"/>
+            <w:gridSpan w:val="2"/>
+            <w:tcBorders>
+              <w:top w:val="single" w:sz="2" w:space="0" w:color="E5E7EB"/>
+              <w:left w:val="single" w:sz="2" w:space="0" w:color="E5E7EB"/>
+              <w:bottom w:val="single" w:sz="6" w:space="0" w:color="E5E7EB"/>
+              <w:right w:val="single" w:sz="2" w:space="0" w:color="E5E7EB"/>
+            </w:tcBorders>
+            <w:shd w:val="clear" w:color="auto" w:fill="60A5FA"/>
+            <w:vAlign w:val="center"/>
+            <w:hideMark/>
+          </w:tcPr>
+          <w:p>
+            <w:pPr>
+              <w:rPr>
+                <w:b/>
+                <w:bCs/>
+                <w:lang w:val="fr-FR"/>
+              </w:rPr>
+            </w:pPr>
+            <w:r>
+              <w:rPr>
+                <w:b/>
+                <w:bCs/>
+                <w:lang w:val="fr-FR"/>
+              </w:rPr>
+              <w:t xml:space="preserve">Dimension caractéristique </w:t>
+            </w:r>
+            <w:proofErr w:type="spellStart"/>
+            <w:r>
+              <w:rPr>
+                <w:b/>
+                <w:bCs/>
+                <w:lang w:val="fr-FR"/>
+              </w:rPr>
+              <w:t>Maimale</w:t>
+            </w:r>
+            <w:proofErr w:type="spellEnd"/>
+          </w:p>
+        </w:tc>
+        <w:tc>
+          <w:tcPr>
+            <w:tcW w:w="0" w:type="auto"/>
+            <w:tcBorders>
+              <w:top w:val="single" w:sz="2" w:space="0" w:color="E5E7EB"/>
+              <w:left w:val="single" w:sz="2" w:space="0" w:color="E5E7EB"/>
+              <w:bottom w:val="single" w:sz="6" w:space="0" w:color="E5E7EB"/>
+              <w:right w:val="single" w:sz="2" w:space="0" w:color="E5E7EB"/>
+            </w:tcBorders>
+            <w:shd w:val="clear" w:color="auto" w:fill="3B82F6"/>
+            <w:vAlign w:val="center"/>
+            <w:hideMark/>
+          </w:tcPr>
+          <w:p>
+            <w:pPr>
+              <w:rPr>
+                <w:b/>
+                <w:bCs/>
+                <w:lang w:val="fr-FR"/>
+              </w:rPr>
+            </w:pPr>
+            <w:r>
+              <w:rPr>
+                <w:b/>
+                <w:bCs/>
+                <w:lang w:val="fr-FR"/>
+              </w:rPr>
+              <w:t>1m / appro. 3ft</w:t>
+            </w:r>
+          </w:p>
+        </w:tc>
+        <w:tc>
+          <w:tcPr>
+            <w:tcW w:w="0" w:type="auto"/>
+            <w:tcBorders>
+              <w:top w:val="single" w:sz="2" w:space="0" w:color="E5E7EB"/>
+              <w:left w:val="single" w:sz="2" w:space="0" w:color="E5E7EB"/>
+              <w:bottom w:val="single" w:sz="6" w:space="0" w:color="E5E7EB"/>
+              <w:right w:val="single" w:sz="2" w:space="0" w:color="E5E7EB"/>
+            </w:tcBorders>
+            <w:shd w:val="clear" w:color="auto" w:fill="3B82F6"/>
+            <w:vAlign w:val="center"/>
+            <w:hideMark/>
+          </w:tcPr>
+          <w:p>
+            <w:pPr>
+              <w:rPr>
+                <w:b/>
+                <w:bCs/>
+                <w:lang w:val="fr-FR"/>
+              </w:rPr>
+            </w:pPr>
+            <w:r>
+              <w:rPr>
+                <w:b/>
+                <w:bCs/>
+                <w:lang w:val="fr-FR"/>
+              </w:rPr>
+              <w:t>3m / appro. 10ft</w:t>
+            </w:r>
+          </w:p>
+        </w:tc>
+        <w:tc>
+          <w:tcPr>
+            <w:tcW w:w="0" w:type="auto"/>
+            <w:tcBorders>
+              <w:top w:val="single" w:sz="2" w:space="0" w:color="E5E7EB"/>
+              <w:left w:val="single" w:sz="2" w:space="0" w:color="E5E7EB"/>
+              <w:bottom w:val="single" w:sz="6" w:space="0" w:color="E5E7EB"/>
+              <w:right w:val="single" w:sz="2" w:space="0" w:color="E5E7EB"/>
+            </w:tcBorders>
+            <w:shd w:val="clear" w:color="auto" w:fill="3B82F6"/>
+            <w:vAlign w:val="center"/>
+            <w:hideMark/>
+          </w:tcPr>
+          <w:p>
+            <w:pPr>
+              <w:rPr>
+                <w:b/>
+                <w:bCs/>
+                <w:lang w:val="fr-FR"/>
+              </w:rPr>
+            </w:pPr>
+            <w:r>
+              <w:rPr>
+                <w:b/>
+                <w:bCs/>
+                <w:lang w:val="fr-FR"/>
+              </w:rPr>
+              <w:t>8m / appro. 25ft</w:t>
+            </w:r>
+          </w:p>
+        </w:tc>
+        <w:tc>
+          <w:tcPr>
+            <w:tcW w:w="0" w:type="auto"/>
+            <w:tcBorders>
+              <w:top w:val="single" w:sz="2" w:space="0" w:color="E5E7EB"/>
+              <w:left w:val="single" w:sz="2" w:space="0" w:color="E5E7EB"/>
+              <w:bottom w:val="single" w:sz="6" w:space="0" w:color="E5E7EB"/>
+              <w:right w:val="single" w:sz="2" w:space="0" w:color="E5E7EB"/>
+            </w:tcBorders>
+            <w:shd w:val="clear" w:color="auto" w:fill="3B82F6"/>
+            <w:vAlign w:val="center"/>
+            <w:hideMark/>
+          </w:tcPr>
+          <w:p>
+            <w:pPr>
+              <w:rPr>
+                <w:b/>
+                <w:bCs/>
+                <w:lang w:val="fr-FR"/>
+              </w:rPr>
+            </w:pPr>
+            <w:r>
+              <w:rPr>
+                <w:b/>
+                <w:bCs/>
+                <w:lang w:val="fr-FR"/>
+              </w:rPr>
+              <w:t>20m / appro. 65ft</w:t>
+            </w:r>
+          </w:p>
+        </w:tc>
+        <w:tc>
+          <w:tcPr>
+            <w:tcW w:w="0" w:type="auto"/>
+            <w:tcBorders>
+              <w:top w:val="single" w:sz="2" w:space="0" w:color="E5E7EB"/>
+              <w:left w:val="single" w:sz="2" w:space="0" w:color="E5E7EB"/>
+              <w:bottom w:val="single" w:sz="6" w:space="0" w:color="E5E7EB"/>
+              <w:right w:val="single" w:sz="2" w:space="0" w:color="E5E7EB"/>
+            </w:tcBorders>
+            <w:shd w:val="clear" w:color="auto" w:fill="3B82F6"/>
+            <w:vAlign w:val="center"/>
+            <w:hideMark/>
+          </w:tcPr>
+          <w:p>
+            <w:pPr>
+              <w:rPr>
+                <w:b/>
+                <w:bCs/>
+                <w:lang w:val="fr-FR"/>
+              </w:rPr>
+            </w:pPr>
+            <w:r>
+              <w:rPr>
+                <w:b/>
+                <w:bCs/>
+                <w:lang w:val="fr-FR"/>
+              </w:rPr>
+              <w:t>40m / appro. 130ft</w:t>
+            </w:r>
+          </w:p>
+        </w:tc>
+      </w:tr>
+      <w:tr>
+        <w:trPr>
+          <w:tblHeader/>
+        </w:trPr>
+        <w:tc>
+          <w:tcPr>
+            <w:tcW w:w="0" w:type="auto"/>
+            <w:gridSpan w:val="2"/>
+            <w:tcBorders>
+              <w:top w:val="single" w:sz="2" w:space="0" w:color="E5E7EB"/>
+              <w:left w:val="single" w:sz="2" w:space="0" w:color="E5E7EB"/>
+              <w:bottom w:val="single" w:sz="6" w:space="0" w:color="E5E7EB"/>
+              <w:right w:val="single" w:sz="2" w:space="0" w:color="E5E7EB"/>
+            </w:tcBorders>
+            <w:shd w:val="clear" w:color="auto" w:fill="4ADE80"/>
+            <w:vAlign w:val="center"/>
+            <w:hideMark/>
+          </w:tcPr>
+          <w:p>
+            <w:pPr>
+              <w:rPr>
+                <w:b/>
+                <w:bCs/>
+                <w:lang w:val="fr-FR"/>
+              </w:rPr>
+            </w:pPr>
+            <w:r>
+              <w:rPr>
+                <w:b/>
+                <w:bCs/>
+                <w:lang w:val="fr-FR"/>
+              </w:rPr>
+              <w:t xml:space="preserve">Vitesse de Croisière </w:t>
+            </w:r>
+            <w:proofErr w:type="spellStart"/>
+            <w:r>
+              <w:rPr>
+                <w:b/>
+                <w:bCs/>
+                <w:lang w:val="fr-FR"/>
+              </w:rPr>
+              <w:t>Maimale</w:t>
+            </w:r>
+            <w:proofErr w:type="spellEnd"/>
+          </w:p>
+        </w:tc>
+        <w:tc>
+          <w:tcPr>
+            <w:tcW w:w="0" w:type="auto"/>
+            <w:tcBorders>
+              <w:top w:val="single" w:sz="2" w:space="0" w:color="E5E7EB"/>
+              <w:left w:val="single" w:sz="2" w:space="0" w:color="E5E7EB"/>
+              <w:bottom w:val="single" w:sz="6" w:space="0" w:color="E5E7EB"/>
+              <w:right w:val="single" w:sz="2" w:space="0" w:color="E5E7EB"/>
+            </w:tcBorders>
+            <w:shd w:val="clear" w:color="auto" w:fill="22C55E"/>
+            <w:vAlign w:val="center"/>
+            <w:hideMark/>
+          </w:tcPr>
+          <w:p>
+            <w:pPr>
+              <w:rPr>
+                <w:b/>
+                <w:bCs/>
+                <w:lang w:val="fr-FR"/>
+              </w:rPr>
+            </w:pPr>
+            <w:r>
+              <w:rPr>
+                <w:b/>
+                <w:bCs/>
+                <w:lang w:val="fr-FR"/>
+              </w:rPr>
+              <w:t>25 m/s</w:t>
+            </w:r>
+          </w:p>
+        </w:tc>
+        <w:tc>
+          <w:tcPr>
+            <w:tcW w:w="0" w:type="auto"/>
+            <w:tcBorders>
+              <w:top w:val="single" w:sz="2" w:space="0" w:color="E5E7EB"/>
+              <w:left w:val="single" w:sz="2" w:space="0" w:color="E5E7EB"/>
+              <w:bottom w:val="single" w:sz="6" w:space="0" w:color="E5E7EB"/>
+              <w:right w:val="single" w:sz="2" w:space="0" w:color="E5E7EB"/>
+            </w:tcBorders>
+            <w:shd w:val="clear" w:color="auto" w:fill="22C55E"/>
+            <w:vAlign w:val="center"/>
+            <w:hideMark/>
+          </w:tcPr>
+          <w:p>
+            <w:pPr>
+              <w:rPr>
+                <w:b/>
+                <w:bCs/>
+                <w:lang w:val="fr-FR"/>
+              </w:rPr>
+            </w:pPr>
+            <w:r>
+              <w:rPr>
+                <w:b/>
+                <w:bCs/>
+                <w:lang w:val="fr-FR"/>
+              </w:rPr>
+              <w:t>35 m/s</w:t>
+            </w:r>
+          </w:p>
+        </w:tc>
+        <w:tc>
+          <w:tcPr>
+            <w:tcW w:w="0" w:type="auto"/>
+            <w:tcBorders>
+              <w:top w:val="single" w:sz="2" w:space="0" w:color="E5E7EB"/>
+              <w:left w:val="single" w:sz="2" w:space="0" w:color="E5E7EB"/>
+              <w:bottom w:val="single" w:sz="6" w:space="0" w:color="E5E7EB"/>
+              <w:right w:val="single" w:sz="2" w:space="0" w:color="E5E7EB"/>
+            </w:tcBorders>
+            <w:shd w:val="clear" w:color="auto" w:fill="22C55E"/>
+            <w:vAlign w:val="center"/>
+            <w:hideMark/>
+          </w:tcPr>
+          <w:p>
+            <w:pPr>
+              <w:rPr>
+                <w:b/>
+                <w:bCs/>
+                <w:lang w:val="fr-FR"/>
+              </w:rPr>
+            </w:pPr>
+            <w:r>
+              <w:rPr>
+                <w:b/>
+                <w:bCs/>
+                <w:lang w:val="fr-FR"/>
+              </w:rPr>
+              <w:t>75 m/s</w:t>
+            </w:r>
+          </w:p>
+        </w:tc>
+        <w:tc>
+          <w:tcPr>
+            <w:tcW w:w="0" w:type="auto"/>
+            <w:tcBorders>
+              <w:top w:val="single" w:sz="2" w:space="0" w:color="E5E7EB"/>
+              <w:left w:val="single" w:sz="2" w:space="0" w:color="E5E7EB"/>
+              <w:bottom w:val="single" w:sz="6" w:space="0" w:color="E5E7EB"/>
+              <w:right w:val="single" w:sz="2" w:space="0" w:color="E5E7EB"/>
+            </w:tcBorders>
+            <w:shd w:val="clear" w:color="auto" w:fill="22C55E"/>
+            <w:vAlign w:val="center"/>
+            <w:hideMark/>
+          </w:tcPr>
+          <w:p>
+            <w:pPr>
+              <w:rPr>
+                <w:b/>
+                <w:bCs/>
+                <w:lang w:val="fr-FR"/>
+              </w:rPr>
+            </w:pPr>
+            <w:r>
+              <w:rPr>
+                <w:b/>
+                <w:bCs/>
+                <w:lang w:val="fr-FR"/>
+              </w:rPr>
+              <w:t>150 m/s</w:t>
+            </w:r>
+          </w:p>
+        </w:tc>
+        <w:tc>
+          <w:tcPr>
+            <w:tcW w:w="0" w:type="auto"/>
+            <w:tcBorders>
+              <w:top w:val="single" w:sz="2" w:space="0" w:color="E5E7EB"/>
+              <w:left w:val="single" w:sz="2" w:space="0" w:color="E5E7EB"/>
+              <w:bottom w:val="single" w:sz="6" w:space="0" w:color="E5E7EB"/>
+              <w:right w:val="single" w:sz="2" w:space="0" w:color="E5E7EB"/>
+            </w:tcBorders>
+            <w:shd w:val="clear" w:color="auto" w:fill="22C55E"/>
+            <w:vAlign w:val="center"/>
+            <w:hideMark/>
+          </w:tcPr>
+          <w:p>
+            <w:pPr>
+              <w:rPr>
+                <w:b/>
+                <w:bCs/>
+                <w:lang w:val="fr-FR"/>
+              </w:rPr>
+            </w:pPr>
+            <w:r>
+              <w:rPr>
+                <w:b/>
+                <w:bCs/>
+                <w:lang w:val="fr-FR"/>
+              </w:rPr>
+              <w:t>200 m/s</w:t>
+            </w:r>
+          </w:p>
+        </w:tc>
+      </w:tr>
+      <w:tr>
+        <w:tc>
+          <w:tcPr>
+            <w:tcW w:w="0" w:type="auto"/>
+            <w:vMerge w:val="restart"/>
+            <w:tcBorders>
+              <w:top w:val="single" w:sz="2" w:space="0" w:color="E5E7EB"/>
+              <w:left w:val="single" w:sz="2" w:space="0" w:color="E5E7EB"/>
+              <w:bottom w:val="single" w:sz="2" w:space="0" w:color="E5E7EB"/>
+              <w:right w:val="single" w:sz="2" w:space="0" w:color="E5E7EB"/>
+            </w:tcBorders>
+            <w:shd w:val="clear" w:color="auto" w:fill="FECACA"/>
+            <w:vAlign w:val="center"/>
+            <w:hideMark/>
+          </w:tcPr>
+          <w:p>
+            <w:pPr>
+              <w:rPr>
+                <w:b/>
+                <w:bCs/>
+                <w:lang w:val="fr-FR"/>
+              </w:rPr>
+            </w:pPr>
+            <w:r>
+              <w:rPr>
+                <w:b/>
+                <w:bCs/>
+                <w:lang w:val="fr-FR"/>
+              </w:rPr>
+              <w:t xml:space="preserve">Densité de population </w:t>
+            </w:r>
+            <w:proofErr w:type="spellStart"/>
+            <w:r>
+              <w:rPr>
+                <w:b/>
+                <w:bCs/>
+                <w:lang w:val="fr-FR"/>
+              </w:rPr>
+              <w:t>iGRC</w:t>
+            </w:r>
+            <w:proofErr w:type="spellEnd"/>
+            <w:r>
+              <w:rPr>
+                <w:b/>
+                <w:bCs/>
+                <w:lang w:val="fr-FR"/>
+              </w:rPr>
+              <w:t xml:space="preserve"> Maximale (</w:t>
+            </w:r>
+            <w:proofErr w:type="spellStart"/>
+            <w:r>
+              <w:rPr>
+                <w:b/>
+                <w:bCs/>
+                <w:lang w:val="fr-FR"/>
+              </w:rPr>
+              <w:t>ppl</w:t>
+            </w:r>
+            <w:proofErr w:type="spellEnd"/>
+            <w:r>
+              <w:rPr>
+                <w:b/>
+                <w:bCs/>
+                <w:lang w:val="fr-FR"/>
+              </w:rPr>
+              <w:t>/km²)</w:t>
+            </w:r>
+          </w:p>
+        </w:tc>
+        <w:tc>
+          <w:tcPr>
+            <w:tcW w:w="0" w:type="auto"/>
+            <w:shd w:val="clear" w:color="auto" w:fill="FFFFFF"/>
+            <w:vAlign w:val="center"/>
+            <w:hideMark/>
+          </w:tcPr>
+          <w:p>
+            <w:pPr>
+              <w:rPr>
+                <w:lang w:val="fr-FR"/>
+              </w:rPr>
+            </w:pPr>
+          </w:p>
+        </w:tc>
+        <w:tc>
+          <w:tcPr>
+            <w:tcW w:w="0" w:type="auto"/>
+            <w:tcBorders>
+              <w:bottom w:val="single" w:sz="2" w:space="0" w:color="FFFFFF" w:themeColor="background1"/>
+            </w:tcBorders>
+            <w:shd w:val="clear" w:color="auto" w:fill="FFFFFF"/>
+            <w:vAlign w:val="center"/>
+            <w:hideMark/>
+          </w:tcPr>
+          <w:p>
+            <w:pPr>
+              <w:rPr>
+                <w:lang w:val="fr-FR"/>
+              </w:rPr>
+            </w:pPr>
+          </w:p>
+        </w:tc>
+        <w:tc>
+          <w:tcPr>
+            <w:tcW w:w="0" w:type="auto"/>
+            <w:tcBorders>
+              <w:bottom w:val="single" w:sz="2" w:space="0" w:color="FFFFFF" w:themeColor="background1"/>
+            </w:tcBorders>
+            <w:shd w:val="clear" w:color="auto" w:fill="FFFFFF"/>
+            <w:vAlign w:val="center"/>
+            <w:hideMark/>
+          </w:tcPr>
+          <w:p>
+            <w:pPr>
+              <w:rPr>
+                <w:lang w:val="fr-FR"/>
+              </w:rPr>
+            </w:pPr>
+          </w:p>
+        </w:tc>
+        <w:tc>
+          <w:tcPr>
+            <w:tcW w:w="0" w:type="auto"/>
+            <w:tcBorders>
+              <w:bottom w:val="single" w:sz="2" w:space="0" w:color="FFFFFF" w:themeColor="background1"/>
+            </w:tcBorders>
+            <w:shd w:val="clear" w:color="auto" w:fill="FFFFFF"/>
+            <w:vAlign w:val="center"/>
+            <w:hideMark/>
+          </w:tcPr>
+          <w:p>
+            <w:pPr>
+              <w:rPr>
+                <w:lang w:val="fr-FR"/>
+              </w:rPr>
+            </w:pPr>
+          </w:p>
+        </w:tc>
+        <w:tc>
+          <w:tcPr>
+            <w:tcW w:w="0" w:type="auto"/>
+            <w:tcBorders>
+              <w:bottom w:val="single" w:sz="2" w:space="0" w:color="FFFFFF" w:themeColor="background1"/>
+            </w:tcBorders>
+            <w:shd w:val="clear" w:color="auto" w:fill="FFFFFF"/>
+            <w:vAlign w:val="center"/>
+            <w:hideMark/>
+          </w:tcPr>
+          <w:p>
+            <w:pPr>
+              <w:rPr>
+                <w:lang w:val="fr-FR"/>
+              </w:rPr>
+            </w:pPr>
+          </w:p>
+        </w:tc>
+        <w:tc>
+          <w:tcPr>
+            <w:tcW w:w="0" w:type="auto"/>
+            <w:tcBorders>
+              <w:bottom w:val="single" w:sz="2" w:space="0" w:color="FFFFFF" w:themeColor="background1"/>
+            </w:tcBorders>
+            <w:shd w:val="clear" w:color="auto" w:fill="FFFFFF"/>
+            <w:vAlign w:val="center"/>
+            <w:hideMark/>
+          </w:tcPr>
+          <w:p>
+            <w:pPr>
+              <w:rPr>
+                <w:lang w:val="fr-FR"/>
+              </w:rPr>
+            </w:pPr>
+          </w:p>
+        </w:tc>
+      </w:tr>
+      <w:tr>
+        <w:tc>
+          <w:tcPr>
+            <w:tcW w:w="0" w:type="auto"/>
+            <w:vMerge/>
+            <w:tcBorders>
+              <w:top w:val="single" w:sz="2" w:space="0" w:color="E5E7EB"/>
+              <w:left w:val="single" w:sz="2" w:space="0" w:color="E5E7EB"/>
+              <w:bottom w:val="single" w:sz="2" w:space="0" w:color="E5E7EB"/>
+              <w:right w:val="single" w:sz="2" w:space="0" w:color="E5E7EB"/>
+            </w:tcBorders>
+            <w:shd w:val="clear" w:color="auto" w:fill="E5E7EB"/>
+            <w:vAlign w:val="center"/>
+            <w:hideMark/>
+          </w:tcPr>
+          <w:p>
+            <w:pPr>
+              <w:rPr>
+                <w:b/>
+                <w:bCs/>
+                <w:lang w:val="fr-FR"/>
+              </w:rPr>
+            </w:pPr>
+          </w:p>
+        </w:tc>
+        <w:tc>
+          <w:tcPr>
+            <w:tcW w:w="0" w:type="auto"/>
+            <w:tcBorders>
+              <w:top w:val="single" w:sz="2" w:space="0" w:color="E5E7EB"/>
+              <w:left w:val="single" w:sz="2" w:space="0" w:color="E5E7EB"/>
+              <w:bottom w:val="single" w:sz="6" w:space="0" w:color="E5E7EB"/>
+              <w:right w:val="single" w:sz="2" w:space="0" w:color="FFFFFF" w:themeColor="background1"/>
+            </w:tcBorders>
+            <w:shd w:val="clear" w:color="auto" w:fill="FECACA"/>
+            <w:vAlign w:val="center"/>
+            <w:hideMark/>
+          </w:tcPr>
+          <w:p>
+            <w:pPr>
+              <w:rPr>
+                <w:b/>
+                <w:bCs/>
+                <w:lang w:val="fr-FR"/>
+              </w:rPr>
+            </w:pPr>
+            <w:r>
+              <w:rPr>
+                <w:b/>
+                <w:bCs/>
+                <w:lang w:val="fr-FR"/>
+              </w:rPr>
+              <w:t>Zone Contrôlée</w:t>
+            </w:r>
+          </w:p>
+        </w:tc>
+        <w:tc>
+          <w:tcPr>
+            <w:tcW w:w="0" w:type="auto"/>
+            <w:tcBorders>
+              <w:top w:val="single" w:sz="2" w:space="0" w:color="FFFFFF" w:themeColor="background1"/>
+              <w:left w:val="single" w:sz="2" w:space="0" w:color="FFFFFF" w:themeColor="background1"/>
+              <w:bottom w:val="single" w:sz="2" w:space="0" w:color="FFFFFF" w:themeColor="background1"/>
+              <w:right w:val="single" w:sz="2" w:space="0" w:color="FFFFFF" w:themeColor="background1"/>
+            </w:tcBorders>
+            <w:shd w:val="clear" w:color="auto" w:fill="E5E7EB"/>
+            <w:vAlign w:val="center"/>
+            <w:hideMark/>
+          </w:tcPr>
+          <w:p>
+            <w:pPr>
+              <w:rPr>
+                <w:b/>
+                <w:bCs/>
+                <w:lang w:val="fr-FR"/>
+              </w:rPr>
+            </w:pPr>
+            <w:r>
+              <w:rPr>
+                <w:b/>
+                <w:bCs/>
+                <w:lang w:val="fr-FR"/>
+              </w:rPr>
+              <w:t>1</w:t>
+            </w:r>
+          </w:p>
+        </w:tc>
+        <w:tc>
+          <w:tcPr>
+            <w:tcW w:w="0" w:type="auto"/>
+            <w:tcBorders>
+              <w:top w:val="single" w:sz="2" w:space="0" w:color="FFFFFF" w:themeColor="background1"/>
+              <w:left w:val="single" w:sz="2" w:space="0" w:color="FFFFFF" w:themeColor="background1"/>
+              <w:bottom w:val="single" w:sz="2" w:space="0" w:color="FFFFFF" w:themeColor="background1"/>
+              <w:right w:val="single" w:sz="2" w:space="0" w:color="FFFFFF" w:themeColor="background1"/>
+            </w:tcBorders>
+            <w:shd w:val="clear" w:color="auto" w:fill="E5E7EB"/>
+            <w:vAlign w:val="center"/>
+            <w:hideMark/>
+          </w:tcPr>
+          <w:p>
+            <w:pPr>
+              <w:rPr>
+                <w:b/>
+                <w:bCs/>
+                <w:lang w:val="fr-FR"/>
+              </w:rPr>
+            </w:pPr>
+            <w:r>
+              <w:rPr>
+                <w:b/>
+                <w:bCs/>
+                <w:lang w:val="fr-FR"/>
+              </w:rPr>
+              <w:t>2</w:t>
+            </w:r>
+          </w:p>
+        </w:tc>
+        <w:tc>
+          <w:tcPr>
+            <w:tcW w:w="0" w:type="auto"/>
+            <w:tcBorders>
+              <w:top w:val="single" w:sz="2" w:space="0" w:color="FFFFFF" w:themeColor="background1"/>
+              <w:left w:val="single" w:sz="2" w:space="0" w:color="FFFFFF" w:themeColor="background1"/>
+              <w:bottom w:val="single" w:sz="2" w:space="0" w:color="FFFFFF" w:themeColor="background1"/>
+              <w:right w:val="single" w:sz="2" w:space="0" w:color="FFFFFF" w:themeColor="background1"/>
+            </w:tcBorders>
+            <w:shd w:val="clear" w:color="auto" w:fill="E5E7EB"/>
+            <w:vAlign w:val="center"/>
+            <w:hideMark/>
+          </w:tcPr>
+          <w:p>
+            <w:pPr>
+              <w:rPr>
+                <w:b/>
+                <w:bCs/>
+                <w:lang w:val="fr-FR"/>
+              </w:rPr>
+            </w:pPr>
+            <w:r>
+              <w:rPr>
+                <w:b/>
+                <w:bCs/>
+                <w:lang w:val="fr-FR"/>
+              </w:rPr>
+              <w:t>3</w:t>
+            </w:r>
+          </w:p>
+        </w:tc>
+        <w:tc>
+          <w:tcPr>
+            <w:tcW w:w="0" w:type="auto"/>
+            <w:tcBorders>
+              <w:top w:val="single" w:sz="2" w:space="0" w:color="FFFFFF" w:themeColor="background1"/>
+              <w:left w:val="single" w:sz="2" w:space="0" w:color="FFFFFF" w:themeColor="background1"/>
+              <w:bottom w:val="single" w:sz="2" w:space="0" w:color="FFFFFF" w:themeColor="background1"/>
+              <w:right w:val="single" w:sz="2" w:space="0" w:color="FFFFFF" w:themeColor="background1"/>
+            </w:tcBorders>
+            <w:shd w:val="clear" w:color="auto" w:fill="E5E7EB"/>
+            <w:vAlign w:val="center"/>
+            <w:hideMark/>
+          </w:tcPr>
+          <w:p>
+            <w:pPr>
+              <w:rPr>
+                <w:b/>
+                <w:bCs/>
+                <w:lang w:val="fr-FR"/>
+              </w:rPr>
+            </w:pPr>
+            <w:r>
+              <w:rPr>
+                <w:b/>
+                <w:bCs/>
+                <w:lang w:val="fr-FR"/>
+              </w:rPr>
+              <w:t>4</w:t>
+            </w:r>
+          </w:p>
+        </w:tc>
+        <w:tc>
+          <w:tcPr>
+            <w:tcW w:w="0" w:type="auto"/>
+            <w:tcBorders>
+              <w:top w:val="single" w:sz="2" w:space="0" w:color="FFFFFF" w:themeColor="background1"/>
+              <w:left w:val="single" w:sz="2" w:space="0" w:color="FFFFFF" w:themeColor="background1"/>
+              <w:bottom w:val="single" w:sz="2" w:space="0" w:color="FFFFFF" w:themeColor="background1"/>
+              <w:right w:val="single" w:sz="2" w:space="0" w:color="FFFFFF" w:themeColor="background1"/>
+            </w:tcBorders>
+            <w:shd w:val="clear" w:color="auto" w:fill="E5E7EB"/>
+            <w:vAlign w:val="center"/>
+            <w:hideMark/>
+          </w:tcPr>
+          <w:p>
+            <w:pPr>
+              <w:rPr>
+                <w:b/>
+                <w:bCs/>
+                <w:lang w:val="fr-FR"/>
+              </w:rPr>
+            </w:pPr>
+            <w:r>
+              <w:rPr>
+                <w:b/>
+                <w:bCs/>
+                <w:lang w:val="fr-FR"/>
+              </w:rPr>
+              <w:t>5</w:t>
+            </w:r>
+          </w:p>
+        </w:tc>
+      </w:tr>
+      <w:tr>
+        <w:tc>
+          <w:tcPr>
+            <w:tcW w:w="0" w:type="auto"/>
+            <w:vMerge/>
+            <w:tcBorders>
+              <w:top w:val="single" w:sz="2" w:space="0" w:color="E5E7EB"/>
+              <w:left w:val="single" w:sz="2" w:space="0" w:color="E5E7EB"/>
+              <w:bottom w:val="single" w:sz="2" w:space="0" w:color="E5E7EB"/>
+              <w:right w:val="single" w:sz="2" w:space="0" w:color="E5E7EB"/>
+            </w:tcBorders>
+            <w:shd w:val="clear" w:color="auto" w:fill="E5E7EB"/>
+            <w:vAlign w:val="center"/>
+            <w:hideMark/>
+          </w:tcPr>
+          <w:p>
+            <w:pPr>
+              <w:rPr>
+                <w:b/>
+                <w:bCs/>
+                <w:lang w:val="fr-FR"/>
+              </w:rPr>
+            </w:pPr>
+          </w:p>
+        </w:tc>
+        <w:tc>
+          <w:tcPr>
+            <w:tcW w:w="0" w:type="auto"/>
+            <w:tcBorders>
+              <w:top w:val="single" w:sz="2" w:space="0" w:color="E5E7EB"/>
+              <w:left w:val="single" w:sz="2" w:space="0" w:color="E5E7EB"/>
+              <w:bottom w:val="single" w:sz="6" w:space="0" w:color="E5E7EB"/>
+              <w:right w:val="single" w:sz="2" w:space="0" w:color="FFFFFF" w:themeColor="background1"/>
+            </w:tcBorders>
+            <w:shd w:val="clear" w:color="auto" w:fill="FECACA"/>
+            <w:vAlign w:val="center"/>
+            <w:hideMark/>
+          </w:tcPr>
+          <w:p>
+            <w:pPr>
+              <w:rPr>
+                <w:b/>
+                <w:bCs/>
+                <w:lang w:val="fr-FR"/>
+              </w:rPr>
+            </w:pPr>
+            <w:r>
+              <w:rPr>
+                <w:b/>
+                <w:bCs/>
+                <w:lang w:val="fr-FR"/>
+              </w:rPr>
+              <w:t>&lt;25</w:t>
+            </w:r>
+          </w:p>
+        </w:tc>
+        <w:tc>
+          <w:tcPr>
+            <w:tcW w:w="0" w:type="auto"/>
+            <w:tcBorders>
+              <w:top w:val="single" w:sz="2" w:space="0" w:color="FFFFFF" w:themeColor="background1"/>
+              <w:left w:val="single" w:sz="2" w:space="0" w:color="FFFFFF" w:themeColor="background1"/>
+              <w:bottom w:val="single" w:sz="2" w:space="0" w:color="FFFFFF" w:themeColor="background1"/>
+              <w:right w:val="single" w:sz="2" w:space="0" w:color="FFFFFF" w:themeColor="background1"/>
+            </w:tcBorders>
+            <w:shd w:val="clear" w:color="auto" w:fill="E5E7EB"/>
+            <w:vAlign w:val="center"/>
+            <w:hideMark/>
+          </w:tcPr>
+          <w:p>
+            <w:pPr>
+              <w:rPr>
+                <w:b/>
+                <w:bCs/>
+                <w:lang w:val="fr-FR"/>
+              </w:rPr>
+            </w:pPr>
+            <w:r>
+              <w:rPr>
+                <w:b/>
+                <w:bCs/>
+                <w:lang w:val="fr-FR"/>
+              </w:rPr>
+              <w:t>3</w:t>
+            </w:r>
+          </w:p>
+        </w:tc>
+        <w:tc>
+          <w:tcPr>
+            <w:tcW w:w="0" w:type="auto"/>
+            <w:tcBorders>
+              <w:top w:val="single" w:sz="2" w:space="0" w:color="FFFFFF" w:themeColor="background1"/>
+              <w:left w:val="single" w:sz="2" w:space="0" w:color="FFFFFF" w:themeColor="background1"/>
+              <w:bottom w:val="single" w:sz="2" w:space="0" w:color="FFFFFF" w:themeColor="background1"/>
+              <w:right w:val="single" w:sz="2" w:space="0" w:color="FFFFFF" w:themeColor="background1"/>
+            </w:tcBorders>
+            <w:shd w:val="clear" w:color="auto" w:fill="E5E7EB"/>
+            <w:vAlign w:val="center"/>
+            <w:hideMark/>
+          </w:tcPr>
+          <w:p>
+            <w:pPr>
+              <w:rPr>
+                <w:b/>
+                <w:bCs/>
+                <w:lang w:val="fr-FR"/>
+              </w:rPr>
+            </w:pPr>
+            <w:r>
+              <w:rPr>
+                <w:b/>
+                <w:bCs/>
+                <w:lang w:val="fr-FR"/>
+              </w:rPr>
+              <w:t>4</w:t>
+            </w:r>
+          </w:p>
+        </w:tc>
+        <w:tc>
+          <w:tcPr>
+            <w:tcW w:w="0" w:type="auto"/>
+            <w:tcBorders>
+              <w:top w:val="single" w:sz="2" w:space="0" w:color="FFFFFF" w:themeColor="background1"/>
+              <w:left w:val="single" w:sz="2" w:space="0" w:color="FFFFFF" w:themeColor="background1"/>
+              <w:bottom w:val="single" w:sz="2" w:space="0" w:color="FFFFFF" w:themeColor="background1"/>
+              <w:right w:val="single" w:sz="2" w:space="0" w:color="FFFFFF" w:themeColor="background1"/>
+            </w:tcBorders>
+            <w:shd w:val="clear" w:color="auto" w:fill="E5E7EB"/>
+            <w:vAlign w:val="center"/>
+            <w:hideMark/>
+          </w:tcPr>
+          <w:p>
+            <w:pPr>
+              <w:rPr>
+                <w:b/>
+                <w:bCs/>
+                <w:lang w:val="fr-FR"/>
+              </w:rPr>
+            </w:pPr>
+            <w:r>
+              <w:rPr>
+                <w:b/>
+                <w:bCs/>
+                <w:lang w:val="fr-FR"/>
+              </w:rPr>
+              <w:t>5</w:t>
+            </w:r>
+          </w:p>
+        </w:tc>
+        <w:tc>
+          <w:tcPr>
+            <w:tcW w:w="0" w:type="auto"/>
+            <w:tcBorders>
+              <w:top w:val="single" w:sz="2" w:space="0" w:color="FFFFFF" w:themeColor="background1"/>
+              <w:left w:val="single" w:sz="2" w:space="0" w:color="FFFFFF" w:themeColor="background1"/>
+              <w:bottom w:val="single" w:sz="2" w:space="0" w:color="FFFFFF" w:themeColor="background1"/>
+              <w:right w:val="single" w:sz="2" w:space="0" w:color="FFFFFF" w:themeColor="background1"/>
+            </w:tcBorders>
+            <w:shd w:val="clear" w:color="auto" w:fill="E5E7EB"/>
+            <w:vAlign w:val="center"/>
+            <w:hideMark/>
+          </w:tcPr>
+          <w:p>
+            <w:pPr>
+              <w:rPr>
+                <w:b/>
+                <w:bCs/>
+                <w:lang w:val="fr-FR"/>
+              </w:rPr>
+            </w:pPr>
+            <w:r>
+              <w:rPr>
+                <w:b/>
+                <w:bCs/>
+                <w:lang w:val="fr-FR"/>
+              </w:rPr>
+              <w:t>6</w:t>
+            </w:r>
+          </w:p>
+        </w:tc>
+        <w:tc>
+          <w:tcPr>
+            <w:tcW w:w="0" w:type="auto"/>
+            <w:tcBorders>
+              <w:top w:val="single" w:sz="2" w:space="0" w:color="FFFFFF" w:themeColor="background1"/>
+              <w:left w:val="single" w:sz="2" w:space="0" w:color="FFFFFF" w:themeColor="background1"/>
+              <w:bottom w:val="single" w:sz="2" w:space="0" w:color="FFFFFF" w:themeColor="background1"/>
+              <w:right w:val="single" w:sz="2" w:space="0" w:color="FFFFFF" w:themeColor="background1"/>
+            </w:tcBorders>
+            <w:shd w:val="clear" w:color="auto" w:fill="E5E7EB"/>
+            <w:vAlign w:val="center"/>
+            <w:hideMark/>
+          </w:tcPr>
+          <w:p>
+            <w:pPr>
+              <w:rPr>
+                <w:b/>
+                <w:bCs/>
+                <w:lang w:val="fr-FR"/>
+              </w:rPr>
+            </w:pPr>
+            <w:r>
+              <w:rPr>
+                <w:b/>
+                <w:bCs/>
+                <w:lang w:val="fr-FR"/>
+              </w:rPr>
+              <w:t>7</w:t>
+            </w:r>
+          </w:p>
+        </w:tc>
+      </w:tr>
+      <w:tr>
+        <w:tc>
+          <w:tcPr>
+            <w:tcW w:w="0" w:type="auto"/>
+            <w:vMerge/>
+            <w:tcBorders>
+              <w:top w:val="single" w:sz="2" w:space="0" w:color="E5E7EB"/>
+              <w:left w:val="single" w:sz="2" w:space="0" w:color="E5E7EB"/>
+              <w:bottom w:val="single" w:sz="2" w:space="0" w:color="E5E7EB"/>
+              <w:right w:val="single" w:sz="2" w:space="0" w:color="E5E7EB"/>
+            </w:tcBorders>
+            <w:shd w:val="clear" w:color="auto" w:fill="E5E7EB"/>
+            <w:vAlign w:val="center"/>
+            <w:hideMark/>
+          </w:tcPr>
+          <w:p>
+            <w:pPr>
+              <w:rPr>
+                <w:b/>
+                <w:bCs/>
+                <w:lang w:val="fr-FR"/>
+              </w:rPr>
+            </w:pPr>
+          </w:p>
+        </w:tc>
+        <w:tc>
+          <w:tcPr>
+            <w:tcW w:w="0" w:type="auto"/>
+            <w:tcBorders>
+              <w:top w:val="single" w:sz="2" w:space="0" w:color="E5E7EB"/>
+              <w:left w:val="single" w:sz="2" w:space="0" w:color="E5E7EB"/>
+              <w:bottom w:val="single" w:sz="6" w:space="0" w:color="E5E7EB"/>
+              <w:right w:val="single" w:sz="2" w:space="0" w:color="FFFFFF" w:themeColor="background1"/>
+            </w:tcBorders>
+            <w:shd w:val="clear" w:color="auto" w:fill="FECACA"/>
+            <w:vAlign w:val="center"/>
+            <w:hideMark/>
+          </w:tcPr>
+          <w:p>
+            <w:pPr>
+              <w:rPr>
+                <w:b/>
+                <w:bCs/>
+                <w:lang w:val="fr-FR"/>
+              </w:rPr>
+            </w:pPr>
+            <w:r>
+              <w:rPr>
+                <w:b/>
+                <w:bCs/>
+                <w:lang w:val="fr-FR"/>
+              </w:rPr>
+              <w:t>&lt;250</w:t>
+            </w:r>
+          </w:p>
+        </w:tc>
+        <w:tc>
+          <w:tcPr>
+            <w:tcW w:w="0" w:type="auto"/>
+            <w:tcBorders>
+              <w:top w:val="single" w:sz="2" w:space="0" w:color="FFFFFF" w:themeColor="background1"/>
+              <w:left w:val="single" w:sz="2" w:space="0" w:color="FFFFFF" w:themeColor="background1"/>
+              <w:bottom w:val="single" w:sz="2" w:space="0" w:color="FFFFFF" w:themeColor="background1"/>
+              <w:right w:val="single" w:sz="2" w:space="0" w:color="FFFFFF" w:themeColor="background1"/>
+            </w:tcBorders>
+            <w:shd w:val="clear" w:color="auto" w:fill="E5E7EB"/>
+            <w:vAlign w:val="center"/>
+            <w:hideMark/>
+          </w:tcPr>
+          <w:p>
+            <w:pPr>
+              <w:rPr>
+                <w:b/>
+                <w:bCs/>
+                <w:lang w:val="fr-FR"/>
+              </w:rPr>
+            </w:pPr>
+            <w:r>
+              <w:rPr>
+                <w:b/>
+                <w:bCs/>
+                <w:lang w:val="fr-FR"/>
+              </w:rPr>
+              <w:t>4</w:t>
+            </w:r>
+          </w:p>
+        </w:tc>
+        <w:tc>
+          <w:tcPr>
+            <w:tcW w:w="0" w:type="auto"/>
+            <w:tcBorders>
+              <w:top w:val="single" w:sz="2" w:space="0" w:color="FFFFFF" w:themeColor="background1"/>
+              <w:left w:val="single" w:sz="2" w:space="0" w:color="FFFFFF" w:themeColor="background1"/>
+              <w:bottom w:val="single" w:sz="2" w:space="0" w:color="FFFFFF" w:themeColor="background1"/>
+              <w:right w:val="single" w:sz="2" w:space="0" w:color="FFFFFF" w:themeColor="background1"/>
+            </w:tcBorders>
+            <w:shd w:val="clear" w:color="auto" w:fill="E5E7EB"/>
+            <w:vAlign w:val="center"/>
+            <w:hideMark/>
+          </w:tcPr>
+          <w:p>
+            <w:pPr>
+              <w:rPr>
+                <w:b/>
+                <w:bCs/>
+                <w:lang w:val="fr-FR"/>
+              </w:rPr>
+            </w:pPr>
+            <w:r>
+              <w:rPr>
+                <w:b/>
+                <w:bCs/>
+                <w:lang w:val="fr-FR"/>
+              </w:rPr>
+              <w:t>5</w:t>
+            </w:r>
+          </w:p>
+        </w:tc>
+        <w:tc>
+          <w:tcPr>
+            <w:tcW w:w="0" w:type="auto"/>
+            <w:tcBorders>
+              <w:top w:val="single" w:sz="2" w:space="0" w:color="FFFFFF" w:themeColor="background1"/>
+              <w:left w:val="single" w:sz="2" w:space="0" w:color="FFFFFF" w:themeColor="background1"/>
+              <w:bottom w:val="single" w:sz="2" w:space="0" w:color="FFFFFF" w:themeColor="background1"/>
+              <w:right w:val="single" w:sz="2" w:space="0" w:color="FFFFFF" w:themeColor="background1"/>
+            </w:tcBorders>
+            <w:shd w:val="clear" w:color="auto" w:fill="E5E7EB"/>
+            <w:vAlign w:val="center"/>
+            <w:hideMark/>
+          </w:tcPr>
+          <w:p>
+            <w:pPr>
+              <w:rPr>
+                <w:b/>
+                <w:bCs/>
+                <w:lang w:val="fr-FR"/>
+              </w:rPr>
+            </w:pPr>
+            <w:r>
+              <w:rPr>
+                <w:b/>
+                <w:bCs/>
+                <w:lang w:val="fr-FR"/>
+              </w:rPr>
+              <w:t>6</w:t>
+            </w:r>
+          </w:p>
+        </w:tc>
+        <w:tc>
+          <w:tcPr>
+            <w:tcW w:w="0" w:type="auto"/>
+            <w:tcBorders>
+              <w:top w:val="single" w:sz="2" w:space="0" w:color="FFFFFF" w:themeColor="background1"/>
+              <w:left w:val="single" w:sz="2" w:space="0" w:color="FFFFFF" w:themeColor="background1"/>
+              <w:bottom w:val="single" w:sz="2" w:space="0" w:color="FFFFFF" w:themeColor="background1"/>
+              <w:right w:val="single" w:sz="2" w:space="0" w:color="FFFFFF" w:themeColor="background1"/>
+            </w:tcBorders>
+            <w:shd w:val="clear" w:color="auto" w:fill="E5E7EB"/>
+            <w:vAlign w:val="center"/>
+            <w:hideMark/>
+          </w:tcPr>
+          <w:p>
+            <w:pPr>
+              <w:rPr>
+                <w:b/>
+                <w:bCs/>
+                <w:lang w:val="fr-FR"/>
+              </w:rPr>
+            </w:pPr>
+            <w:r>
+              <w:rPr>
+                <w:b/>
+                <w:bCs/>
+                <w:lang w:val="fr-FR"/>
+              </w:rPr>
+              <w:t>7</w:t>
+            </w:r>
+          </w:p>
+        </w:tc>
+        <w:tc>
+          <w:tcPr>
+            <w:tcW w:w="0" w:type="auto"/>
+            <w:tcBorders>
+              <w:top w:val="single" w:sz="2" w:space="0" w:color="FFFFFF" w:themeColor="background1"/>
+              <w:left w:val="single" w:sz="2" w:space="0" w:color="FFFFFF" w:themeColor="background1"/>
+              <w:bottom w:val="single" w:sz="2" w:space="0" w:color="FFFFFF" w:themeColor="background1"/>
+              <w:right w:val="single" w:sz="2" w:space="0" w:color="FFFFFF" w:themeColor="background1"/>
+            </w:tcBorders>
+            <w:shd w:val="clear" w:color="auto" w:fill="E5E7EB"/>
+            <w:vAlign w:val="center"/>
+            <w:hideMark/>
+          </w:tcPr>
+          <w:p>
+            <w:pPr>
+              <w:rPr>
+                <w:b/>
+                <w:bCs/>
+                <w:lang w:val="fr-FR"/>
+              </w:rPr>
+            </w:pPr>
+            <w:r>
+              <w:rPr>
+                <w:b/>
+                <w:bCs/>
+                <w:lang w:val="fr-FR"/>
+              </w:rPr>
+              <w:t>8</w:t>
+            </w:r>
+          </w:p>
+        </w:tc>
+      </w:tr>
+      <w:tr>
+        <w:tc>
+          <w:tcPr>
+            <w:tcW w:w="0" w:type="auto"/>
+            <w:vMerge/>
+            <w:tcBorders>
+              <w:top w:val="single" w:sz="2" w:space="0" w:color="E5E7EB"/>
+              <w:left w:val="single" w:sz="2" w:space="0" w:color="E5E7EB"/>
+              <w:bottom w:val="single" w:sz="2" w:space="0" w:color="E5E7EB"/>
+              <w:right w:val="single" w:sz="2" w:space="0" w:color="E5E7EB"/>
+            </w:tcBorders>
+            <w:shd w:val="clear" w:color="auto" w:fill="E5E7EB"/>
+            <w:vAlign w:val="center"/>
+            <w:hideMark/>
+          </w:tcPr>
+          <w:p>
+            <w:pPr>
+              <w:rPr>
+                <w:b/>
+                <w:bCs/>
+                <w:lang w:val="fr-FR"/>
+              </w:rPr>
+            </w:pPr>
+          </w:p>
+        </w:tc>
+        <w:tc>
+          <w:tcPr>
+            <w:tcW w:w="0" w:type="auto"/>
+            <w:tcBorders>
+              <w:top w:val="single" w:sz="2" w:space="0" w:color="E5E7EB"/>
+              <w:left w:val="single" w:sz="2" w:space="0" w:color="E5E7EB"/>
+              <w:bottom w:val="single" w:sz="6" w:space="0" w:color="E5E7EB"/>
+              <w:right w:val="single" w:sz="2" w:space="0" w:color="FFFFFF" w:themeColor="background1"/>
+            </w:tcBorders>
+            <w:shd w:val="clear" w:color="auto" w:fill="FECACA"/>
+            <w:vAlign w:val="center"/>
+            <w:hideMark/>
+          </w:tcPr>
+          <w:p>
+            <w:pPr>
+              <w:rPr>
+                <w:b/>
+                <w:bCs/>
+                <w:lang w:val="fr-FR"/>
+              </w:rPr>
+            </w:pPr>
+            <w:r>
+              <w:rPr>
+                <w:b/>
+                <w:bCs/>
+                <w:lang w:val="fr-FR"/>
+              </w:rPr>
+              <w:t>&lt;2,500</w:t>
+            </w:r>
+          </w:p>
+        </w:tc>
+        <w:tc>
+          <w:tcPr>
+            <w:tcW w:w="0" w:type="auto"/>
+            <w:tcBorders>
+              <w:top w:val="single" w:sz="2" w:space="0" w:color="FFFFFF" w:themeColor="background1"/>
+              <w:left w:val="single" w:sz="2" w:space="0" w:color="FFFFFF" w:themeColor="background1"/>
+              <w:bottom w:val="single" w:sz="2" w:space="0" w:color="FFFFFF" w:themeColor="background1"/>
+              <w:right w:val="single" w:sz="2" w:space="0" w:color="FFFFFF" w:themeColor="background1"/>
+            </w:tcBorders>
+            <w:shd w:val="clear" w:color="auto" w:fill="E5E7EB"/>
+            <w:vAlign w:val="center"/>
+            <w:hideMark/>
+          </w:tcPr>
+          <w:p>
+            <w:pPr>
+              <w:rPr>
+                <w:b/>
+                <w:bCs/>
+                <w:lang w:val="fr-FR"/>
+              </w:rPr>
+            </w:pPr>
+            <w:r>
+              <w:rPr>
+                <w:b/>
+                <w:bCs/>
+                <w:lang w:val="fr-FR"/>
+              </w:rPr>
+              <w:t>5</w:t>
+            </w:r>
+          </w:p>
+        </w:tc>
+        <w:tc>
+          <w:tcPr>
+            <w:tcW w:w="0" w:type="auto"/>
+            <w:tcBorders>
+              <w:top w:val="single" w:sz="2" w:space="0" w:color="FFFFFF" w:themeColor="background1"/>
+              <w:left w:val="single" w:sz="2" w:space="0" w:color="FFFFFF" w:themeColor="background1"/>
+              <w:bottom w:val="single" w:sz="2" w:space="0" w:color="FFFFFF" w:themeColor="background1"/>
+              <w:right w:val="single" w:sz="2" w:space="0" w:color="FFFFFF" w:themeColor="background1"/>
+            </w:tcBorders>
+            <w:shd w:val="clear" w:color="auto" w:fill="E5E7EB"/>
+            <w:vAlign w:val="center"/>
+            <w:hideMark/>
+          </w:tcPr>
+          <w:p>
+            <w:pPr>
+              <w:rPr>
+                <w:b/>
+                <w:bCs/>
+                <w:lang w:val="fr-FR"/>
+              </w:rPr>
+            </w:pPr>
+            <w:r>
+              <w:rPr>
+                <w:b/>
+                <w:bCs/>
+                <w:lang w:val="fr-FR"/>
+              </w:rPr>
+              <w:t>6</w:t>
+            </w:r>
+          </w:p>
+        </w:tc>
+        <w:tc>
+          <w:tcPr>
+            <w:tcW w:w="0" w:type="auto"/>
+            <w:tcBorders>
+              <w:top w:val="single" w:sz="2" w:space="0" w:color="FFFFFF" w:themeColor="background1"/>
+              <w:left w:val="single" w:sz="2" w:space="0" w:color="FFFFFF" w:themeColor="background1"/>
+              <w:bottom w:val="single" w:sz="2" w:space="0" w:color="FFFFFF" w:themeColor="background1"/>
+              <w:right w:val="single" w:sz="2" w:space="0" w:color="FFFFFF" w:themeColor="background1"/>
+            </w:tcBorders>
+            <w:shd w:val="clear" w:color="auto" w:fill="E5E7EB"/>
+            <w:vAlign w:val="center"/>
+            <w:hideMark/>
+          </w:tcPr>
+          <w:p>
+            <w:pPr>
+              <w:rPr>
+                <w:b/>
+                <w:bCs/>
+                <w:lang w:val="fr-FR"/>
+              </w:rPr>
+            </w:pPr>
+            <w:r>
+              <w:rPr>
+                <w:b/>
+                <w:bCs/>
+                <w:lang w:val="fr-FR"/>
+              </w:rPr>
+              <w:t>7</w:t>
+            </w:r>
+          </w:p>
+        </w:tc>
+        <w:tc>
+          <w:tcPr>
+            <w:tcW w:w="0" w:type="auto"/>
+            <w:tcBorders>
+              <w:top w:val="single" w:sz="2" w:space="0" w:color="FFFFFF" w:themeColor="background1"/>
+              <w:left w:val="single" w:sz="2" w:space="0" w:color="FFFFFF" w:themeColor="background1"/>
+              <w:bottom w:val="single" w:sz="2" w:space="0" w:color="FFFFFF" w:themeColor="background1"/>
+              <w:right w:val="single" w:sz="2" w:space="0" w:color="FFFFFF" w:themeColor="background1"/>
+            </w:tcBorders>
+            <w:shd w:val="clear" w:color="auto" w:fill="E5E7EB"/>
+            <w:vAlign w:val="center"/>
+            <w:hideMark/>
+          </w:tcPr>
+          <w:p>
+            <w:pPr>
+              <w:rPr>
+                <w:b/>
+                <w:bCs/>
+                <w:lang w:val="fr-FR"/>
+              </w:rPr>
+            </w:pPr>
+            <w:r>
+              <w:rPr>
+                <w:b/>
+                <w:bCs/>
+                <w:lang w:val="fr-FR"/>
+              </w:rPr>
+              <w:t>8</w:t>
+            </w:r>
+          </w:p>
+        </w:tc>
+        <w:tc>
+          <w:tcPr>
+            <w:tcW w:w="0" w:type="auto"/>
+            <w:tcBorders>
+              <w:top w:val="single" w:sz="2" w:space="0" w:color="FFFFFF" w:themeColor="background1"/>
+              <w:left w:val="single" w:sz="2" w:space="0" w:color="FFFFFF" w:themeColor="background1"/>
+              <w:bottom w:val="single" w:sz="2" w:space="0" w:color="FFFFFF" w:themeColor="background1"/>
+              <w:right w:val="single" w:sz="2" w:space="0" w:color="FFFFFF" w:themeColor="background1"/>
+            </w:tcBorders>
+            <w:shd w:val="clear" w:color="auto" w:fill="E5E7EB"/>
+            <w:vAlign w:val="center"/>
+            <w:hideMark/>
+          </w:tcPr>
+          <w:p>
+            <w:pPr>
+              <w:rPr>
+                <w:b/>
+                <w:bCs/>
+                <w:lang w:val="fr-FR"/>
+              </w:rPr>
+            </w:pPr>
+            <w:r>
+              <w:rPr>
+                <w:b/>
+                <w:bCs/>
+                <w:lang w:val="fr-FR"/>
+              </w:rPr>
+              <w:t>9</w:t>
+            </w:r>
+          </w:p>
+        </w:tc>
+      </w:tr>
+      <w:tr>
+        <w:tc>
+          <w:tcPr>
+            <w:tcW w:w="0" w:type="auto"/>
+            <w:vMerge/>
+            <w:tcBorders>
+              <w:top w:val="single" w:sz="2" w:space="0" w:color="E5E7EB"/>
+              <w:left w:val="single" w:sz="2" w:space="0" w:color="E5E7EB"/>
+              <w:bottom w:val="single" w:sz="2" w:space="0" w:color="E5E7EB"/>
+              <w:right w:val="single" w:sz="2" w:space="0" w:color="E5E7EB"/>
+            </w:tcBorders>
+            <w:shd w:val="clear" w:color="auto" w:fill="E5E7EB"/>
+            <w:vAlign w:val="center"/>
+            <w:hideMark/>
+          </w:tcPr>
+          <w:p>
+            <w:pPr>
+              <w:rPr>
+                <w:b/>
+                <w:bCs/>
+                <w:lang w:val="fr-FR"/>
+              </w:rPr>
+            </w:pPr>
+          </w:p>
+        </w:tc>
+        <w:tc>
+          <w:tcPr>
+            <w:tcW w:w="0" w:type="auto"/>
+            <w:tcBorders>
+              <w:top w:val="single" w:sz="2" w:space="0" w:color="E5E7EB"/>
+              <w:left w:val="single" w:sz="2" w:space="0" w:color="E5E7EB"/>
+              <w:bottom w:val="single" w:sz="6" w:space="0" w:color="E5E7EB"/>
+              <w:right w:val="single" w:sz="2" w:space="0" w:color="FFFFFF" w:themeColor="background1"/>
+            </w:tcBorders>
+            <w:shd w:val="clear" w:color="auto" w:fill="FECACA"/>
+            <w:vAlign w:val="center"/>
+            <w:hideMark/>
+          </w:tcPr>
+          <w:p>
+            <w:pPr>
+              <w:rPr>
+                <w:b/>
+                <w:bCs/>
+                <w:lang w:val="fr-FR"/>
+              </w:rPr>
+            </w:pPr>
+            <w:r>
+              <w:rPr>
+                <w:b/>
+                <w:bCs/>
+                <w:lang w:val="fr-FR"/>
+              </w:rPr>
+              <w:t>&lt;25,000</w:t>
+            </w:r>
+          </w:p>
+        </w:tc>
+        <w:tc>
+          <w:tcPr>
+            <w:tcW w:w="0" w:type="auto"/>
+            <w:tcBorders>
+              <w:top w:val="single" w:sz="2" w:space="0" w:color="FFFFFF" w:themeColor="background1"/>
+              <w:left w:val="single" w:sz="2" w:space="0" w:color="FFFFFF" w:themeColor="background1"/>
+              <w:bottom w:val="single" w:sz="2" w:space="0" w:color="FFFFFF" w:themeColor="background1"/>
+              <w:right w:val="single" w:sz="2" w:space="0" w:color="FFFFFF" w:themeColor="background1"/>
+            </w:tcBorders>
+            <w:shd w:val="clear" w:color="auto" w:fill="E5E7EB"/>
+            <w:vAlign w:val="center"/>
+            <w:hideMark/>
+          </w:tcPr>
+          <w:p>
+            <w:pPr>
+              <w:rPr>
+                <w:b/>
+                <w:bCs/>
+                <w:lang w:val="fr-FR"/>
+              </w:rPr>
+            </w:pPr>
+            <w:r>
+              <w:rPr>
+                <w:b/>
+                <w:bCs/>
+                <w:lang w:val="fr-FR"/>
+              </w:rPr>
+              <w:t>6</w:t>
+            </w:r>
+          </w:p>
+        </w:tc>
+        <w:tc>
+          <w:tcPr>
+            <w:tcW w:w="0" w:type="auto"/>
+            <w:tcBorders>
+              <w:top w:val="single" w:sz="2" w:space="0" w:color="FFFFFF" w:themeColor="background1"/>
+              <w:left w:val="single" w:sz="2" w:space="0" w:color="FFFFFF" w:themeColor="background1"/>
+              <w:bottom w:val="single" w:sz="2" w:space="0" w:color="FFFFFF" w:themeColor="background1"/>
+              <w:right w:val="single" w:sz="2" w:space="0" w:color="FFFFFF" w:themeColor="background1"/>
+            </w:tcBorders>
+            <w:shd w:val="clear" w:color="auto" w:fill="E5E7EB"/>
+            <w:vAlign w:val="center"/>
+            <w:hideMark/>
+          </w:tcPr>
+          <w:p>
+            <w:pPr>
+              <w:rPr>
+                <w:b/>
+                <w:bCs/>
+                <w:lang w:val="fr-FR"/>
+              </w:rPr>
+            </w:pPr>
+            <w:r>
+              <w:rPr>
+                <w:b/>
+                <w:bCs/>
+                <w:lang w:val="fr-FR"/>
+              </w:rPr>
+              <w:t>7</w:t>
+            </w:r>
+          </w:p>
+        </w:tc>
+        <w:tc>
+          <w:tcPr>
+            <w:tcW w:w="0" w:type="auto"/>
+            <w:tcBorders>
+              <w:top w:val="single" w:sz="2" w:space="0" w:color="FFFFFF" w:themeColor="background1"/>
+              <w:left w:val="single" w:sz="2" w:space="0" w:color="FFFFFF" w:themeColor="background1"/>
+              <w:bottom w:val="single" w:sz="2" w:space="0" w:color="FFFFFF" w:themeColor="background1"/>
+              <w:right w:val="single" w:sz="2" w:space="0" w:color="FFFFFF" w:themeColor="background1"/>
+            </w:tcBorders>
+            <w:shd w:val="clear" w:color="auto" w:fill="E5E7EB"/>
+            <w:vAlign w:val="center"/>
+            <w:hideMark/>
+          </w:tcPr>
+          <w:p>
+            <w:pPr>
+              <w:rPr>
+                <w:b/>
+                <w:bCs/>
+                <w:lang w:val="fr-FR"/>
+              </w:rPr>
+            </w:pPr>
+            <w:r>
+              <w:rPr>
+                <w:b/>
+                <w:bCs/>
+                <w:lang w:val="fr-FR"/>
+              </w:rPr>
+              <w:t>8</w:t>
+            </w:r>
+          </w:p>
+        </w:tc>
+        <w:tc>
+          <w:tcPr>
+            <w:tcW w:w="0" w:type="auto"/>
+            <w:tcBorders>
+              <w:top w:val="single" w:sz="2" w:space="0" w:color="FFFFFF" w:themeColor="background1"/>
+              <w:left w:val="single" w:sz="2" w:space="0" w:color="FFFFFF" w:themeColor="background1"/>
+              <w:bottom w:val="single" w:sz="2" w:space="0" w:color="FFFFFF" w:themeColor="background1"/>
+              <w:right w:val="single" w:sz="2" w:space="0" w:color="FFFFFF" w:themeColor="background1"/>
+            </w:tcBorders>
+            <w:shd w:val="clear" w:color="auto" w:fill="E5E7EB"/>
+            <w:vAlign w:val="center"/>
+            <w:hideMark/>
+          </w:tcPr>
+          <w:p>
+            <w:pPr>
+              <w:rPr>
+                <w:b/>
+                <w:bCs/>
+                <w:lang w:val="fr-FR"/>
+              </w:rPr>
+            </w:pPr>
+            <w:r>
+              <w:rPr>
+                <w:b/>
+                <w:bCs/>
+                <w:lang w:val="fr-FR"/>
+              </w:rPr>
+              <w:t>9</w:t>
+            </w:r>
+          </w:p>
+        </w:tc>
+        <w:tc>
+          <w:tcPr>
+            <w:tcW w:w="0" w:type="auto"/>
+            <w:tcBorders>
+              <w:top w:val="single" w:sz="2" w:space="0" w:color="FFFFFF" w:themeColor="background1"/>
+              <w:left w:val="single" w:sz="2" w:space="0" w:color="FFFFFF" w:themeColor="background1"/>
+              <w:bottom w:val="single" w:sz="2" w:space="0" w:color="FFFFFF" w:themeColor="background1"/>
+              <w:right w:val="single" w:sz="2" w:space="0" w:color="FFFFFF" w:themeColor="background1"/>
+            </w:tcBorders>
+            <w:shd w:val="clear" w:color="auto" w:fill="E5E7EB"/>
+            <w:vAlign w:val="center"/>
+            <w:hideMark/>
+          </w:tcPr>
+          <w:p>
+            <w:pPr>
+              <w:rPr>
+                <w:b/>
+                <w:bCs/>
+                <w:lang w:val="fr-FR"/>
+              </w:rPr>
+            </w:pPr>
+            <w:r>
+              <w:rPr>
+                <w:b/>
+                <w:bCs/>
+                <w:lang w:val="fr-FR"/>
+              </w:rPr>
+              <w:t>10</w:t>
+            </w:r>
+          </w:p>
+        </w:tc>
+      </w:tr>
+      <w:tr>
+        <w:tc>
+          <w:tcPr>
+            <w:tcW w:w="0" w:type="auto"/>
+            <w:vMerge/>
+            <w:tcBorders>
+              <w:top w:val="single" w:sz="2" w:space="0" w:color="E5E7EB"/>
+              <w:left w:val="single" w:sz="2" w:space="0" w:color="E5E7EB"/>
+              <w:bottom w:val="single" w:sz="2" w:space="0" w:color="E5E7EB"/>
+              <w:right w:val="single" w:sz="2" w:space="0" w:color="E5E7EB"/>
+            </w:tcBorders>
+            <w:shd w:val="clear" w:color="auto" w:fill="E5E7EB"/>
+            <w:vAlign w:val="center"/>
+            <w:hideMark/>
+          </w:tcPr>
+          <w:p>
+            <w:pPr>
+              <w:rPr>
+                <w:b/>
+                <w:bCs/>
+                <w:lang w:val="fr-FR"/>
+              </w:rPr>
+            </w:pPr>
+          </w:p>
+        </w:tc>
+        <w:tc>
+          <w:tcPr>
+            <w:tcW w:w="0" w:type="auto"/>
+            <w:tcBorders>
+              <w:top w:val="single" w:sz="2" w:space="0" w:color="E5E7EB"/>
+              <w:left w:val="single" w:sz="2" w:space="0" w:color="E5E7EB"/>
+              <w:bottom w:val="single" w:sz="6" w:space="0" w:color="E5E7EB"/>
+              <w:right w:val="single" w:sz="2" w:space="0" w:color="FFFFFF" w:themeColor="background1"/>
+            </w:tcBorders>
+            <w:shd w:val="clear" w:color="auto" w:fill="FECACA"/>
+            <w:vAlign w:val="center"/>
+            <w:hideMark/>
+          </w:tcPr>
+          <w:p>
+            <w:pPr>
+              <w:rPr>
+                <w:b/>
+                <w:bCs/>
+                <w:lang w:val="fr-FR"/>
+              </w:rPr>
+            </w:pPr>
+            <w:r>
+              <w:rPr>
+                <w:b/>
+                <w:bCs/>
+                <w:lang w:val="fr-FR"/>
+              </w:rPr>
+              <w:t>&lt;250,000</w:t>
+            </w:r>
+          </w:p>
+        </w:tc>
+        <w:tc>
+          <w:tcPr>
+            <w:tcW w:w="0" w:type="auto"/>
+            <w:tcBorders>
+              <w:top w:val="single" w:sz="2" w:space="0" w:color="FFFFFF" w:themeColor="background1"/>
+              <w:left w:val="single" w:sz="2" w:space="0" w:color="FFFFFF" w:themeColor="background1"/>
+              <w:bottom w:val="single" w:sz="2" w:space="0" w:color="FFFFFF" w:themeColor="background1"/>
+              <w:right w:val="single" w:sz="2" w:space="0" w:color="FFFFFF" w:themeColor="background1"/>
+            </w:tcBorders>
+            <w:shd w:val="clear" w:color="auto" w:fill="E5E7EB"/>
+            <w:vAlign w:val="center"/>
+            <w:hideMark/>
+          </w:tcPr>
+          <w:p>
+            <w:pPr>
+              <w:rPr>
+                <w:b/>
+                <w:bCs/>
+                <w:lang w:val="fr-FR"/>
+              </w:rPr>
+            </w:pPr>
+            <w:r>
+              <w:rPr>
+                <w:b/>
+                <w:bCs/>
+                <w:lang w:val="fr-FR"/>
+              </w:rPr>
+              <w:t>7</w:t>
+            </w:r>
+          </w:p>
+        </w:tc>
+        <w:tc>
+          <w:tcPr>
+            <w:tcW w:w="0" w:type="auto"/>
+            <w:tcBorders>
+              <w:top w:val="single" w:sz="2" w:space="0" w:color="FFFFFF" w:themeColor="background1"/>
+              <w:left w:val="single" w:sz="2" w:space="0" w:color="FFFFFF" w:themeColor="background1"/>
+              <w:bottom w:val="single" w:sz="2" w:space="0" w:color="FFFFFF" w:themeColor="background1"/>
+              <w:right w:val="single" w:sz="2" w:space="0" w:color="FFFFFF" w:themeColor="background1"/>
+            </w:tcBorders>
+            <w:shd w:val="clear" w:color="auto" w:fill="E5E7EB"/>
+            <w:vAlign w:val="center"/>
+            <w:hideMark/>
+          </w:tcPr>
+          <w:p>
+            <w:pPr>
+              <w:rPr>
+                <w:b/>
+                <w:bCs/>
+                <w:lang w:val="fr-FR"/>
+              </w:rPr>
+            </w:pPr>
+            <w:r>
+              <w:rPr>
+                <w:b/>
+                <w:bCs/>
+                <w:lang w:val="fr-FR"/>
+              </w:rPr>
+              <w:t>8</w:t>
+            </w:r>
+          </w:p>
+        </w:tc>
+        <w:tc>
+          <w:tcPr>
+            <w:tcW w:w="0" w:type="auto"/>
+            <w:tcBorders>
+              <w:top w:val="single" w:sz="2" w:space="0" w:color="FFFFFF" w:themeColor="background1"/>
+              <w:left w:val="single" w:sz="2" w:space="0" w:color="FFFFFF" w:themeColor="background1"/>
+              <w:bottom w:val="single" w:sz="2" w:space="0" w:color="FFFFFF" w:themeColor="background1"/>
+              <w:right w:val="single" w:sz="2" w:space="0" w:color="FFFFFF" w:themeColor="background1"/>
+            </w:tcBorders>
+            <w:shd w:val="clear" w:color="auto" w:fill="E5E7EB"/>
+            <w:vAlign w:val="center"/>
+            <w:hideMark/>
+          </w:tcPr>
+          <w:p>
+            <w:pPr>
+              <w:rPr>
+                <w:b/>
+                <w:bCs/>
+                <w:lang w:val="fr-FR"/>
+              </w:rPr>
+            </w:pPr>
+            <w:r>
+              <w:rPr>
+                <w:b/>
+                <w:bCs/>
+                <w:lang w:val="fr-FR"/>
+              </w:rPr>
+              <w:t>9</w:t>
+            </w:r>
+          </w:p>
+        </w:tc>
+        <w:tc>
+          <w:tcPr>
+            <w:tcW w:w="0" w:type="auto"/>
+            <w:tcBorders>
+              <w:top w:val="single" w:sz="2" w:space="0" w:color="FFFFFF" w:themeColor="background1"/>
+              <w:left w:val="single" w:sz="2" w:space="0" w:color="FFFFFF" w:themeColor="background1"/>
+              <w:bottom w:val="single" w:sz="2" w:space="0" w:color="FFFFFF" w:themeColor="background1"/>
+              <w:right w:val="single" w:sz="2" w:space="0" w:color="FFFFFF" w:themeColor="background1"/>
+            </w:tcBorders>
+            <w:shd w:val="clear" w:color="auto" w:fill="E5E7EB"/>
+            <w:vAlign w:val="center"/>
+            <w:hideMark/>
+          </w:tcPr>
+          <w:p>
+            <w:pPr>
+              <w:rPr>
+                <w:b/>
+                <w:bCs/>
+                <w:lang w:val="fr-FR"/>
+              </w:rPr>
+            </w:pPr>
+            <w:r>
+              <w:rPr>
+                <w:b/>
+                <w:bCs/>
+                <w:lang w:val="fr-FR"/>
+              </w:rPr>
+              <w:t>10</w:t>
+            </w:r>
+          </w:p>
+        </w:tc>
+        <w:tc>
+          <w:tcPr>
+            <w:tcW w:w="0" w:type="auto"/>
+            <w:tcBorders>
+              <w:top w:val="single" w:sz="2" w:space="0" w:color="FFFFFF" w:themeColor="background1"/>
+              <w:left w:val="single" w:sz="2" w:space="0" w:color="FFFFFF" w:themeColor="background1"/>
+              <w:bottom w:val="single" w:sz="2" w:space="0" w:color="FFFFFF" w:themeColor="background1"/>
+              <w:right w:val="single" w:sz="2" w:space="0" w:color="FFFFFF" w:themeColor="background1"/>
+            </w:tcBorders>
+            <w:shd w:val="clear" w:color="auto" w:fill="E5E7EB"/>
+            <w:vAlign w:val="center"/>
+            <w:hideMark/>
+          </w:tcPr>
+          <w:p>
+            <w:pPr>
+              <w:rPr>
+                <w:b/>
+                <w:bCs/>
+                <w:lang w:val="fr-FR"/>
+              </w:rPr>
+            </w:pPr>
+            <w:r>
+              <w:rPr>
+                <w:b/>
+                <w:bCs/>
+                <w:lang w:val="fr-FR"/>
+              </w:rPr>
+              <w:t>11</w:t>
+            </w:r>
+          </w:p>
+        </w:tc>
+      </w:tr>
+      <w:tr>
+        <w:tc>
+          <w:tcPr>
+            <w:tcW w:w="0" w:type="auto"/>
+            <w:vMerge/>
+            <w:tcBorders>
+              <w:top w:val="single" w:sz="2" w:space="0" w:color="E5E7EB"/>
+              <w:left w:val="single" w:sz="2" w:space="0" w:color="E5E7EB"/>
+              <w:bottom w:val="single" w:sz="2" w:space="0" w:color="E5E7EB"/>
+              <w:right w:val="single" w:sz="2" w:space="0" w:color="E5E7EB"/>
+            </w:tcBorders>
+            <w:shd w:val="clear" w:color="auto" w:fill="E5E7EB"/>
+            <w:vAlign w:val="center"/>
+            <w:hideMark/>
+          </w:tcPr>
+          <w:p>
+            <w:pPr>
+              <w:rPr>
+                <w:b/>
+                <w:bCs/>
+                <w:lang w:val="fr-FR"/>
+              </w:rPr>
+            </w:pPr>
+          </w:p>
+        </w:tc>
+        <w:tc>
+          <w:tcPr>
+            <w:tcW w:w="0" w:type="auto"/>
+            <w:tcBorders>
+              <w:top w:val="single" w:sz="2" w:space="0" w:color="E5E7EB"/>
+              <w:left w:val="single" w:sz="2" w:space="0" w:color="E5E7EB"/>
+              <w:bottom w:val="single" w:sz="6" w:space="0" w:color="E5E7EB"/>
+              <w:right w:val="single" w:sz="2" w:space="0" w:color="FFFFFF" w:themeColor="background1"/>
+            </w:tcBorders>
+            <w:shd w:val="clear" w:color="auto" w:fill="FECACA"/>
+            <w:vAlign w:val="center"/>
+            <w:hideMark/>
+          </w:tcPr>
+          <w:p>
+            <w:pPr>
+              <w:rPr>
+                <w:b/>
+                <w:bCs/>
+                <w:lang w:val="fr-FR"/>
+              </w:rPr>
+            </w:pPr>
+            <w:r>
+              <w:rPr>
+                <w:b/>
+                <w:bCs/>
+                <w:lang w:val="fr-FR"/>
+              </w:rPr>
+              <w:t>&gt;250,000</w:t>
+            </w:r>
+          </w:p>
+        </w:tc>
+        <w:tc>
+          <w:tcPr>
+            <w:tcW w:w="0" w:type="auto"/>
+            <w:tcBorders>
+              <w:top w:val="single" w:sz="2" w:space="0" w:color="FFFFFF" w:themeColor="background1"/>
+              <w:left w:val="single" w:sz="2" w:space="0" w:color="FFFFFF" w:themeColor="background1"/>
+              <w:bottom w:val="single" w:sz="2" w:space="0" w:color="FFFFFF" w:themeColor="background1"/>
+              <w:right w:val="single" w:sz="2" w:space="0" w:color="FFFFFF" w:themeColor="background1"/>
+            </w:tcBorders>
+            <w:shd w:val="clear" w:color="auto" w:fill="E5E7EB"/>
+            <w:vAlign w:val="center"/>
+            <w:hideMark/>
+          </w:tcPr>
+          <w:p>
+            <w:pPr>
+              <w:rPr>
+                <w:b/>
+                <w:bCs/>
+                <w:lang w:val="fr-FR"/>
+              </w:rPr>
+            </w:pPr>
+            <w:r>
+              <w:rPr>
+                <w:b/>
+                <w:bCs/>
+                <w:lang w:val="fr-FR"/>
+              </w:rPr>
+              <w:t>7</w:t>
+            </w:r>
+          </w:p>
+        </w:tc>
+        <w:tc>
+          <w:tcPr>
+            <w:tcW w:w="0" w:type="auto"/>
+            <w:tcBorders>
+              <w:top w:val="single" w:sz="2" w:space="0" w:color="FFFFFF" w:themeColor="background1"/>
+              <w:left w:val="single" w:sz="2" w:space="0" w:color="FFFFFF" w:themeColor="background1"/>
+              <w:bottom w:val="single" w:sz="2" w:space="0" w:color="FFFFFF" w:themeColor="background1"/>
+              <w:right w:val="single" w:sz="2" w:space="0" w:color="FFFFFF" w:themeColor="background1"/>
+            </w:tcBorders>
+            <w:shd w:val="clear" w:color="auto" w:fill="E5E7EB"/>
+            <w:vAlign w:val="center"/>
+            <w:hideMark/>
+          </w:tcPr>
+          <w:p>
+            <w:pPr>
+              <w:rPr>
+                <w:b/>
+                <w:bCs/>
+                <w:lang w:val="fr-FR"/>
+              </w:rPr>
+            </w:pPr>
+            <w:r>
+              <w:rPr>
+                <w:b/>
+                <w:bCs/>
+                <w:lang w:val="fr-FR"/>
+              </w:rPr>
+              <w:t>9</w:t>
+            </w:r>
+          </w:p>
+        </w:tc>
+        <w:tc>
+          <w:tcPr>
+            <w:tcW w:w="0" w:type="auto"/>
+            <w:gridSpan w:val="3"/>
+            <w:tcBorders>
+              <w:top w:val="single" w:sz="2" w:space="0" w:color="FFFFFF" w:themeColor="background1"/>
+              <w:left w:val="single" w:sz="2" w:space="0" w:color="FFFFFF" w:themeColor="background1"/>
+              <w:bottom w:val="single" w:sz="2" w:space="0" w:color="FFFFFF" w:themeColor="background1"/>
+              <w:right w:val="single" w:sz="2" w:space="0" w:color="FFFFFF" w:themeColor="background1"/>
+            </w:tcBorders>
+            <w:shd w:val="clear" w:color="auto" w:fill="E5E7EB"/>
+            <w:vAlign w:val="center"/>
+            <w:hideMark/>
+          </w:tcPr>
+          <w:p>
+            <w:pPr>
+              <w:jc w:val="center"/>
+              <w:rPr>
+                <w:b/>
+                <w:bCs/>
+                <w:lang w:val="fr-FR"/>
+              </w:rPr>
+            </w:pPr>
+            <w:r>
+              <w:rPr>
+                <w:b/>
+                <w:bCs/>
+                <w:lang w:val="fr-FR"/>
+              </w:rPr>
+              <w:t>Not part of Sora</w:t>
+            </w:r>
+          </w:p>
+        </w:tc>
+      </w:tr>
+    </w:tbl>
+    <w:p>
+      <w:pPr>
+        <w:rPr>
+          <w:lang w:val="fr-FR"/>
+        </w:rPr>
+      </w:pPr>
+    </w:p>
+    <w:p>
+      <w:pPr>
+        <w:rPr>
+          <w:lang w:val="fr-FR"/>
+        </w:rPr>
+      </w:pPr>
     </w:p>
     <w:p>
       <w:pPr>
@@ -9581,33 +12333,45 @@
       <w:pPr>
         <w:pStyle w:val="Style2"/>
       </w:pPr>
+      <w:proofErr w:type="spellStart"/>
       <w:r>
         <w:t>Hjkhkj</w:t>
       </w:r>
+      <w:proofErr w:type="spellEnd"/>
     </w:p>
     <w:p>
       <w:pPr>
         <w:pStyle w:val="Style3"/>
       </w:pPr>
+      <w:proofErr w:type="spellStart"/>
       <w:r>
         <w:t>Hjh</w:t>
       </w:r>
+      <w:proofErr w:type="spellEnd"/>
     </w:p>
     <w:p>
       <w:pPr>
         <w:pStyle w:val="Style3"/>
       </w:pPr>
+      <w:proofErr w:type="spellStart"/>
+      <w:proofErr w:type="gramStart"/>
       <w:r>
         <w:t>jklklj</w:t>
       </w:r>
+      <w:proofErr w:type="spellEnd"/>
+      <w:proofErr w:type="gramEnd"/>
     </w:p>
     <w:p>
       <w:pPr>
         <w:pStyle w:val="Style2"/>
       </w:pPr>
+      <w:proofErr w:type="spellStart"/>
+      <w:proofErr w:type="gramStart"/>
       <w:r>
         <w:t>tyuityuuiyzer</w:t>
       </w:r>
+      <w:proofErr w:type="spellEnd"/>
+      <w:proofErr w:type="gramEnd"/>
     </w:p>
     <w:p>
       <w:pPr>
@@ -9630,9 +12394,11 @@
       <w:pPr>
         <w:pStyle w:val="Style2"/>
       </w:pPr>
+      <w:proofErr w:type="spellStart"/>
       <w:r>
         <w:t>Jkklj</w:t>
       </w:r>
+      <w:proofErr w:type="spellEnd"/>
       <w:r>
         <w:tab/>
       </w:r>
@@ -9641,9 +12407,11 @@
       <w:pPr>
         <w:pStyle w:val="Style2"/>
       </w:pPr>
+      <w:proofErr w:type="spellStart"/>
       <w:r>
         <w:t>Klmkm</w:t>
       </w:r>
+      <w:proofErr w:type="spellEnd"/>
       <w:r>
         <w:tab/>
       </w:r>
@@ -9652,9 +12420,13 @@
       <w:pPr>
         <w:pStyle w:val="Style3"/>
       </w:pPr>
+      <w:proofErr w:type="spellStart"/>
+      <w:proofErr w:type="gramStart"/>
       <w:r>
         <w:t>jklj</w:t>
       </w:r>
+      <w:proofErr w:type="spellEnd"/>
+      <w:proofErr w:type="gramEnd"/>
     </w:p>
     <w:p>
       <w:pPr>
@@ -9677,9 +12449,11 @@
       <w:pPr>
         <w:pStyle w:val="Style2"/>
       </w:pPr>
+      <w:proofErr w:type="spellStart"/>
       <w:r>
         <w:t>Jkljlkj</w:t>
       </w:r>
+      <w:proofErr w:type="spellEnd"/>
       <w:r>
         <w:tab/>
       </w:r>
@@ -9688,9 +12462,11 @@
       <w:pPr>
         <w:pStyle w:val="Style2"/>
       </w:pPr>
+      <w:proofErr w:type="spellStart"/>
       <w:r>
         <w:t>Kjlkj</w:t>
       </w:r>
+      <w:proofErr w:type="spellEnd"/>
       <w:r>
         <w:tab/>
       </w:r>
@@ -9716,9 +12492,11 @@
       <w:pPr>
         <w:pStyle w:val="Style2"/>
       </w:pPr>
+      <w:proofErr w:type="spellStart"/>
       <w:r>
         <w:t>Jkljlk</w:t>
       </w:r>
+      <w:proofErr w:type="spellEnd"/>
       <w:r>
         <w:tab/>
       </w:r>
@@ -9727,9 +12505,11 @@
       <w:pPr>
         <w:pStyle w:val="Style2"/>
       </w:pPr>
+      <w:proofErr w:type="spellStart"/>
       <w:r>
         <w:t>Hnjkh</w:t>
       </w:r>
+      <w:proofErr w:type="spellEnd"/>
       <w:r>
         <w:tab/>
       </w:r>
@@ -9758,9 +12538,11 @@
           <w:rFonts w:ascii="Calibri" w:hAnsi="Calibri" w:cstheme="majorBidi"/>
         </w:rPr>
       </w:pPr>
+      <w:proofErr w:type="spellStart"/>
       <w:r>
         <w:t>Hjkh</w:t>
       </w:r>
+      <w:proofErr w:type="spellEnd"/>
       <w:r>
         <w:tab/>
       </w:r>
@@ -9772,12 +12554,22 @@
       <w:r>
         <w:t xml:space="preserve">Step#8 – </w:t>
       </w:r>
-      <w:r>
-        <w:t>Containment requirements</w:t>
-      </w:r>
+      <w:proofErr w:type="spellStart"/>
+      <w:r>
+        <w:t>Containment</w:t>
+      </w:r>
+      <w:proofErr w:type="spellEnd"/>
       <w:r>
         <w:t xml:space="preserve"> </w:t>
       </w:r>
+      <w:proofErr w:type="spellStart"/>
+      <w:r>
+        <w:t>requirements</w:t>
+      </w:r>
+      <w:proofErr w:type="spellEnd"/>
+      <w:r>
+        <w:t xml:space="preserve"> </w:t>
+      </w:r>
       <w:r>
         <w:rPr>
           <w:rFonts w:ascii="Segoe UI Emoji" w:hAnsi="Segoe UI Emoji" w:cs="Segoe UI Emoji"/>
@@ -9792,9 +12584,13 @@
       <w:pPr>
         <w:pStyle w:val="Style2"/>
       </w:pPr>
+      <w:proofErr w:type="spellStart"/>
+      <w:proofErr w:type="gramStart"/>
       <w:r>
         <w:t>jklhlkij</w:t>
       </w:r>
+      <w:proofErr w:type="spellEnd"/>
+      <w:proofErr w:type="gramEnd"/>
     </w:p>
     <w:p>
       <w:pPr>
@@ -9978,7 +12774,23 @@
           <w:rFonts w:asciiTheme="majorHAnsi" w:hAnsiTheme="majorHAnsi" w:cstheme="majorHAnsi"/>
           <w:lang w:val="fr-FR"/>
         </w:rPr>
-        <w:t>- Mesures de sécurité intégrées (fail-safe, parachute, retour automatique)</w:t>
+        <w:t>- Mesures de sécurité intégrées (fail-</w:t>
+      </w:r>
+      <w:proofErr w:type="spellStart"/>
+      <w:r>
+        <w:rPr>
+          <w:rFonts w:asciiTheme="majorHAnsi" w:hAnsiTheme="majorHAnsi" w:cstheme="majorHAnsi"/>
+          <w:lang w:val="fr-FR"/>
+        </w:rPr>
+        <w:t>safe</w:t>
+      </w:r>
+      <w:proofErr w:type="spellEnd"/>
+      <w:r>
+        <w:rPr>
+          <w:rFonts w:asciiTheme="majorHAnsi" w:hAnsiTheme="majorHAnsi" w:cstheme="majorHAnsi"/>
+          <w:lang w:val="fr-FR"/>
+        </w:rPr>
+        <w:t>, parachute, retour automatique)</w:t>
       </w:r>
     </w:p>
     <w:p>
@@ -10401,8 +13213,33 @@
           <w:lang w:val="fr-FR"/>
         </w:rPr>
         <w:lastRenderedPageBreak/>
-        <w:t>8. Zones Adjancentes et Containment</w:t>
-      </w:r>
+        <w:t xml:space="preserve">8. Zones </w:t>
+      </w:r>
+      <w:proofErr w:type="spellStart"/>
+      <w:r>
+        <w:rPr>
+          <w:rFonts w:asciiTheme="majorHAnsi" w:hAnsiTheme="majorHAnsi" w:cstheme="majorHAnsi"/>
+          <w:lang w:val="fr-FR"/>
+        </w:rPr>
+        <w:t>Adjancentes</w:t>
+      </w:r>
+      <w:proofErr w:type="spellEnd"/>
+      <w:r>
+        <w:rPr>
+          <w:rFonts w:asciiTheme="majorHAnsi" w:hAnsiTheme="majorHAnsi" w:cstheme="majorHAnsi"/>
+          <w:lang w:val="fr-FR"/>
+        </w:rPr>
+        <w:t xml:space="preserve"> et </w:t>
+      </w:r>
+      <w:proofErr w:type="spellStart"/>
+      <w:r>
+        <w:rPr>
+          <w:rFonts w:asciiTheme="majorHAnsi" w:hAnsiTheme="majorHAnsi" w:cstheme="majorHAnsi"/>
+          <w:lang w:val="fr-FR"/>
+        </w:rPr>
+        <w:t>Containment</w:t>
+      </w:r>
+      <w:proofErr w:type="spellEnd"/>
       <w:r>
         <w:rPr>
           <w:rFonts w:ascii="Segoe UI Emoji" w:hAnsi="Segoe UI Emoji" w:cs="Segoe UI Emoji"/>
@@ -10438,7 +13275,23 @@
           <w:rFonts w:asciiTheme="majorHAnsi" w:hAnsiTheme="majorHAnsi" w:cstheme="majorHAnsi"/>
           <w:lang w:val="fr-FR"/>
         </w:rPr>
-        <w:t>- Mesures de géorepérage et de confinement</w:t>
+        <w:t xml:space="preserve">- Mesures de </w:t>
+      </w:r>
+      <w:proofErr w:type="spellStart"/>
+      <w:r>
+        <w:rPr>
+          <w:rFonts w:asciiTheme="majorHAnsi" w:hAnsiTheme="majorHAnsi" w:cstheme="majorHAnsi"/>
+          <w:lang w:val="fr-FR"/>
+        </w:rPr>
+        <w:t>géorepérage</w:t>
+      </w:r>
+      <w:proofErr w:type="spellEnd"/>
+      <w:r>
+        <w:rPr>
+          <w:rFonts w:asciiTheme="majorHAnsi" w:hAnsiTheme="majorHAnsi" w:cstheme="majorHAnsi"/>
+          <w:lang w:val="fr-FR"/>
+        </w:rPr>
+        <w:t xml:space="preserve"> et de confinement</w:t>
       </w:r>
     </w:p>
     <w:p>
@@ -10527,7 +13380,39 @@
           <w:rFonts w:asciiTheme="majorHAnsi" w:hAnsiTheme="majorHAnsi" w:cstheme="majorHAnsi"/>
           <w:lang w:val="fr-FR"/>
         </w:rPr>
-        <w:t>- Justification que les risques sont réduits ALARP (As Low As Reasonably Practicable)</w:t>
+        <w:t xml:space="preserve">- Justification que les risques sont réduits ALARP (As Low As </w:t>
+      </w:r>
+      <w:proofErr w:type="spellStart"/>
+      <w:r>
+        <w:rPr>
+          <w:rFonts w:asciiTheme="majorHAnsi" w:hAnsiTheme="majorHAnsi" w:cstheme="majorHAnsi"/>
+          <w:lang w:val="fr-FR"/>
+        </w:rPr>
+        <w:t>Reasonably</w:t>
+      </w:r>
+      <w:proofErr w:type="spellEnd"/>
+      <w:r>
+        <w:rPr>
+          <w:rFonts w:asciiTheme="majorHAnsi" w:hAnsiTheme="majorHAnsi" w:cstheme="majorHAnsi"/>
+          <w:lang w:val="fr-FR"/>
+        </w:rPr>
+        <w:t xml:space="preserve"> </w:t>
+      </w:r>
+      <w:proofErr w:type="spellStart"/>
+      <w:r>
+        <w:rPr>
+          <w:rFonts w:asciiTheme="majorHAnsi" w:hAnsiTheme="majorHAnsi" w:cstheme="majorHAnsi"/>
+          <w:lang w:val="fr-FR"/>
+        </w:rPr>
+        <w:t>Practicable</w:t>
+      </w:r>
+      <w:proofErr w:type="spellEnd"/>
+      <w:r>
+        <w:rPr>
+          <w:rFonts w:asciiTheme="majorHAnsi" w:hAnsiTheme="majorHAnsi" w:cstheme="majorHAnsi"/>
+          <w:lang w:val="fr-FR"/>
+        </w:rPr>
+        <w:t>)</w:t>
       </w:r>
     </w:p>
     <w:p>
@@ -10763,9 +13648,9 @@
       </w:r>
     </w:p>
     <w:sectPr>
-      <w:headerReference w:type="default" r:id="rId17"/>
-      <w:footerReference w:type="default" r:id="rId18"/>
-      <w:headerReference w:type="first" r:id="rId19"/>
+      <w:headerReference w:type="default" r:id="rId16"/>
+      <w:footerReference w:type="default" r:id="rId17"/>
+      <w:headerReference w:type="first" r:id="rId18"/>
       <w:pgSz w:w="12240" w:h="15840"/>
       <w:pgMar w:top="1440" w:right="616" w:bottom="1134" w:left="851" w:header="720" w:footer="720" w:gutter="0"/>
       <w:cols w:space="720"/>
@@ -26166,8 +29051,8 @@
     <w:rsid w:val="00450DFC"/>
     <w:rsid w:val="005C582A"/>
     <w:rsid w:val="006F1C8B"/>
+    <w:rsid w:val="00A87AEE"/>
     <w:rsid w:val="00C26B73"/>
-    <w:rsid w:val="00ED463D"/>
   </w:rsids>
   <m:mathPr>
     <m:mathFont m:val="Cambria Math"/>

</xml_diff>